<commit_message>
update uc spec 03/12/2020
</commit_message>
<xml_diff>
--- a/Minh/usecase/Usecase-Specification-qldhLocal.docx
+++ b/Minh/usecase/Usecase-Specification-qldhLocal.docx
@@ -39,12 +39,13 @@
       <w:r>
         <w:rPr>
           <w:noProof/>
+          <w:lang w:val="vi-VN"/>
         </w:rPr>
         <w:drawing>
-          <wp:inline distT="0" distB="0" distL="0" distR="0" wp14:anchorId="2DB6E839" wp14:editId="5CF7A115">
-            <wp:extent cx="3708400" cy="1460500"/>
+          <wp:inline distT="0" distB="0" distL="0" distR="0" wp14:anchorId="679BD026" wp14:editId="02EC7E11">
+            <wp:extent cx="3263900" cy="2222500"/>
             <wp:effectExtent l="0" t="0" r="0" b="0"/>
-            <wp:docPr id="9" name="Picture 9" descr="Diagram&#10;&#10;Description automatically generated"/>
+            <wp:docPr id="2" name="Picture 2" descr="Diagram&#10;&#10;Description automatically generated"/>
             <wp:cNvGraphicFramePr>
               <a:graphicFrameLocks xmlns:a="http://schemas.openxmlformats.org/drawingml/2006/main" noChangeAspect="1"/>
             </wp:cNvGraphicFramePr>
@@ -52,7 +53,7 @@
               <a:graphicData uri="http://schemas.openxmlformats.org/drawingml/2006/picture">
                 <pic:pic xmlns:pic="http://schemas.openxmlformats.org/drawingml/2006/picture">
                   <pic:nvPicPr>
-                    <pic:cNvPr id="9" name="Picture 9" descr="Diagram&#10;&#10;Description automatically generated"/>
+                    <pic:cNvPr id="2" name="Picture 2" descr="Diagram&#10;&#10;Description automatically generated"/>
                     <pic:cNvPicPr/>
                   </pic:nvPicPr>
                   <pic:blipFill>
@@ -70,667 +71,7 @@
                   <pic:spPr>
                     <a:xfrm>
                       <a:off x="0" y="0"/>
-                      <a:ext cx="3708400" cy="1460500"/>
-                    </a:xfrm>
-                    <a:prstGeom prst="rect">
-                      <a:avLst/>
-                    </a:prstGeom>
-                  </pic:spPr>
-                </pic:pic>
-              </a:graphicData>
-            </a:graphic>
-          </wp:inline>
-        </w:drawing>
-      </w:r>
-    </w:p>
-    <w:tbl>
-      <w:tblPr>
-        <w:tblStyle w:val="TableGrid"/>
-        <w:tblW w:w="0" w:type="auto"/>
-        <w:tblLook w:val="04A0" w:firstRow="1" w:lastRow="0" w:firstColumn="1" w:lastColumn="0" w:noHBand="0" w:noVBand="1"/>
-      </w:tblPr>
-      <w:tblGrid>
-        <w:gridCol w:w="1838"/>
-        <w:gridCol w:w="7512"/>
-      </w:tblGrid>
-      <w:tr>
-        <w:tc>
-          <w:tcPr>
-            <w:tcW w:w="1838" w:type="dxa"/>
-          </w:tcPr>
-          <w:p>
-            <w:pPr>
-              <w:rPr>
-                <w:rFonts w:ascii="Times New Roman" w:hAnsi="Times New Roman" w:cs="Times New Roman"/>
-                <w:sz w:val="22"/>
-                <w:szCs w:val="22"/>
-                <w:lang w:val="vi-VN"/>
-              </w:rPr>
-            </w:pPr>
-            <w:r>
-              <w:rPr>
-                <w:rFonts w:ascii="Times New Roman" w:hAnsi="Times New Roman" w:cs="Times New Roman"/>
-                <w:sz w:val="22"/>
-                <w:szCs w:val="22"/>
-                <w:lang w:val="vi-VN"/>
-              </w:rPr>
-              <w:t>ID use case</w:t>
-            </w:r>
-          </w:p>
-        </w:tc>
-        <w:tc>
-          <w:tcPr>
-            <w:tcW w:w="7512" w:type="dxa"/>
-          </w:tcPr>
-          <w:p>
-            <w:pPr>
-              <w:rPr>
-                <w:rFonts w:ascii="Times New Roman" w:hAnsi="Times New Roman" w:cs="Times New Roman"/>
-                <w:sz w:val="22"/>
-                <w:szCs w:val="22"/>
-                <w:lang w:val="vi-VN"/>
-              </w:rPr>
-            </w:pPr>
-            <w:r>
-              <w:rPr>
-                <w:rFonts w:ascii="Times New Roman" w:hAnsi="Times New Roman" w:cs="Times New Roman"/>
-                <w:sz w:val="22"/>
-                <w:szCs w:val="22"/>
-                <w:lang w:val="vi-VN"/>
-              </w:rPr>
-              <w:t>UC-3.3.1</w:t>
-            </w:r>
-          </w:p>
-        </w:tc>
-      </w:tr>
-      <w:tr>
-        <w:tc>
-          <w:tcPr>
-            <w:tcW w:w="1838" w:type="dxa"/>
-          </w:tcPr>
-          <w:p>
-            <w:pPr>
-              <w:rPr>
-                <w:rFonts w:ascii="Times New Roman" w:hAnsi="Times New Roman" w:cs="Times New Roman"/>
-                <w:sz w:val="22"/>
-                <w:szCs w:val="22"/>
-                <w:lang w:val="vi-VN"/>
-              </w:rPr>
-            </w:pPr>
-            <w:r>
-              <w:rPr>
-                <w:rFonts w:ascii="Times New Roman" w:hAnsi="Times New Roman" w:cs="Times New Roman"/>
-                <w:sz w:val="22"/>
-                <w:szCs w:val="22"/>
-                <w:lang w:val="vi-VN"/>
-              </w:rPr>
-              <w:t>Tên use case</w:t>
-            </w:r>
-          </w:p>
-        </w:tc>
-        <w:tc>
-          <w:tcPr>
-            <w:tcW w:w="7512" w:type="dxa"/>
-          </w:tcPr>
-          <w:p>
-            <w:pPr>
-              <w:rPr>
-                <w:rFonts w:ascii="Times New Roman" w:hAnsi="Times New Roman" w:cs="Times New Roman"/>
-                <w:sz w:val="22"/>
-                <w:szCs w:val="22"/>
-                <w:lang w:val="vi-VN"/>
-              </w:rPr>
-            </w:pPr>
-            <w:r>
-              <w:rPr>
-                <w:rFonts w:ascii="Times New Roman" w:hAnsi="Times New Roman" w:cs="Times New Roman"/>
-                <w:sz w:val="22"/>
-                <w:szCs w:val="22"/>
-                <w:lang w:val="vi-VN"/>
-              </w:rPr>
-              <w:t>Lập đơn hàng</w:t>
-            </w:r>
-          </w:p>
-        </w:tc>
-      </w:tr>
-      <w:tr>
-        <w:tc>
-          <w:tcPr>
-            <w:tcW w:w="1838" w:type="dxa"/>
-          </w:tcPr>
-          <w:p>
-            <w:pPr>
-              <w:rPr>
-                <w:rFonts w:ascii="Times New Roman" w:hAnsi="Times New Roman" w:cs="Times New Roman"/>
-                <w:sz w:val="22"/>
-                <w:szCs w:val="22"/>
-                <w:lang w:val="vi-VN"/>
-              </w:rPr>
-            </w:pPr>
-            <w:r>
-              <w:rPr>
-                <w:rFonts w:ascii="Times New Roman" w:hAnsi="Times New Roman" w:cs="Times New Roman"/>
-                <w:sz w:val="22"/>
-                <w:szCs w:val="22"/>
-                <w:lang w:val="vi-VN"/>
-              </w:rPr>
-              <w:t>Tóm tắt</w:t>
-            </w:r>
-          </w:p>
-        </w:tc>
-        <w:tc>
-          <w:tcPr>
-            <w:tcW w:w="7512" w:type="dxa"/>
-          </w:tcPr>
-          <w:p>
-            <w:pPr>
-              <w:rPr>
-                <w:rFonts w:ascii="Times New Roman" w:hAnsi="Times New Roman" w:cs="Times New Roman"/>
-                <w:sz w:val="22"/>
-                <w:szCs w:val="22"/>
-                <w:lang w:val="vi-VN"/>
-              </w:rPr>
-            </w:pPr>
-            <w:r>
-              <w:rPr>
-                <w:rFonts w:ascii="Times New Roman" w:hAnsi="Times New Roman" w:cs="Times New Roman"/>
-                <w:sz w:val="22"/>
-                <w:szCs w:val="22"/>
-                <w:lang w:val="vi-VN"/>
-              </w:rPr>
-              <w:t>Là người dùng, tôi muốn tạo đơn hàng cho khách hàng mua hàng trực tiếp tại cửa hàng</w:t>
-            </w:r>
-          </w:p>
-        </w:tc>
-      </w:tr>
-      <w:tr>
-        <w:tc>
-          <w:tcPr>
-            <w:tcW w:w="1838" w:type="dxa"/>
-          </w:tcPr>
-          <w:p>
-            <w:pPr>
-              <w:rPr>
-                <w:rFonts w:ascii="Times New Roman" w:hAnsi="Times New Roman" w:cs="Times New Roman"/>
-                <w:sz w:val="22"/>
-                <w:szCs w:val="22"/>
-                <w:lang w:val="vi-VN"/>
-              </w:rPr>
-            </w:pPr>
-            <w:r>
-              <w:rPr>
-                <w:rFonts w:ascii="Times New Roman" w:hAnsi="Times New Roman" w:cs="Times New Roman"/>
-                <w:sz w:val="22"/>
-                <w:szCs w:val="22"/>
-                <w:lang w:val="vi-VN"/>
-              </w:rPr>
-              <w:t>Tiền điều kiện</w:t>
-            </w:r>
-          </w:p>
-        </w:tc>
-        <w:tc>
-          <w:tcPr>
-            <w:tcW w:w="7512" w:type="dxa"/>
-          </w:tcPr>
-          <w:p>
-            <w:pPr>
-              <w:rPr>
-                <w:rFonts w:ascii="Times New Roman" w:hAnsi="Times New Roman" w:cs="Times New Roman"/>
-                <w:sz w:val="22"/>
-                <w:szCs w:val="22"/>
-                <w:lang w:val="vi-VN"/>
-              </w:rPr>
-            </w:pPr>
-            <w:r>
-              <w:rPr>
-                <w:rFonts w:ascii="Times New Roman" w:hAnsi="Times New Roman" w:cs="Times New Roman"/>
-                <w:sz w:val="22"/>
-                <w:szCs w:val="22"/>
-                <w:lang w:val="vi-VN"/>
-              </w:rPr>
-              <w:t>Đăng nhập thành công với quyền nhân viên</w:t>
-            </w:r>
-          </w:p>
-        </w:tc>
-      </w:tr>
-      <w:tr>
-        <w:tc>
-          <w:tcPr>
-            <w:tcW w:w="1838" w:type="dxa"/>
-          </w:tcPr>
-          <w:p>
-            <w:pPr>
-              <w:rPr>
-                <w:rFonts w:ascii="Times New Roman" w:hAnsi="Times New Roman" w:cs="Times New Roman"/>
-                <w:sz w:val="22"/>
-                <w:szCs w:val="22"/>
-                <w:lang w:val="vi-VN"/>
-              </w:rPr>
-            </w:pPr>
-            <w:r>
-              <w:rPr>
-                <w:rFonts w:ascii="Times New Roman" w:hAnsi="Times New Roman" w:cs="Times New Roman"/>
-                <w:sz w:val="22"/>
-                <w:szCs w:val="22"/>
-                <w:lang w:val="vi-VN"/>
-              </w:rPr>
-              <w:t>Hậu điều kiện</w:t>
-            </w:r>
-          </w:p>
-        </w:tc>
-        <w:tc>
-          <w:tcPr>
-            <w:tcW w:w="7512" w:type="dxa"/>
-          </w:tcPr>
-          <w:p>
-            <w:pPr>
-              <w:rPr>
-                <w:rFonts w:ascii="Times New Roman" w:hAnsi="Times New Roman" w:cs="Times New Roman"/>
-                <w:sz w:val="22"/>
-                <w:szCs w:val="22"/>
-                <w:lang w:val="vi-VN"/>
-              </w:rPr>
-            </w:pPr>
-            <w:r>
-              <w:rPr>
-                <w:rFonts w:ascii="Times New Roman" w:hAnsi="Times New Roman" w:cs="Times New Roman"/>
-                <w:sz w:val="22"/>
-                <w:szCs w:val="22"/>
-                <w:lang w:val="vi-VN"/>
-              </w:rPr>
-              <w:t>Thông báo tạo đơn hàng thành công</w:t>
-            </w:r>
-          </w:p>
-        </w:tc>
-      </w:tr>
-      <w:tr>
-        <w:tc>
-          <w:tcPr>
-            <w:tcW w:w="1838" w:type="dxa"/>
-          </w:tcPr>
-          <w:p>
-            <w:pPr>
-              <w:rPr>
-                <w:rFonts w:ascii="Times New Roman" w:hAnsi="Times New Roman" w:cs="Times New Roman"/>
-                <w:sz w:val="22"/>
-                <w:szCs w:val="22"/>
-                <w:lang w:val="vi-VN"/>
-              </w:rPr>
-            </w:pPr>
-            <w:r>
-              <w:rPr>
-                <w:rFonts w:ascii="Times New Roman" w:hAnsi="Times New Roman" w:cs="Times New Roman"/>
-                <w:sz w:val="22"/>
-                <w:szCs w:val="22"/>
-                <w:lang w:val="vi-VN"/>
-              </w:rPr>
-              <w:t>Dòng cơ bản</w:t>
-            </w:r>
-          </w:p>
-        </w:tc>
-        <w:tc>
-          <w:tcPr>
-            <w:tcW w:w="7512" w:type="dxa"/>
-          </w:tcPr>
-          <w:p>
-            <w:pPr>
-              <w:rPr>
-                <w:rFonts w:ascii="Times New Roman" w:hAnsi="Times New Roman" w:cs="Times New Roman"/>
-                <w:sz w:val="22"/>
-                <w:szCs w:val="22"/>
-                <w:lang w:val="vi-VN"/>
-              </w:rPr>
-            </w:pPr>
-            <w:r>
-              <w:rPr>
-                <w:rFonts w:ascii="Times New Roman" w:hAnsi="Times New Roman" w:cs="Times New Roman"/>
-                <w:sz w:val="22"/>
-                <w:szCs w:val="22"/>
-                <w:lang w:val="vi-VN"/>
-              </w:rPr>
-              <w:t>1. Tạo đơn hàng mới</w:t>
-            </w:r>
-          </w:p>
-          <w:p>
-            <w:pPr>
-              <w:rPr>
-                <w:rFonts w:ascii="Times New Roman" w:hAnsi="Times New Roman" w:cs="Times New Roman"/>
-                <w:sz w:val="22"/>
-                <w:szCs w:val="22"/>
-                <w:lang w:val="vi-VN"/>
-              </w:rPr>
-            </w:pPr>
-            <w:r>
-              <w:rPr>
-                <w:rFonts w:ascii="Times New Roman" w:hAnsi="Times New Roman" w:cs="Times New Roman"/>
-                <w:sz w:val="22"/>
-                <w:szCs w:val="22"/>
-                <w:lang w:val="vi-VN"/>
-              </w:rPr>
-              <w:t>2.1 Tìm kiếm sản phẩm bằng cách nhập mã sku hoặc tên sản phẩm vào thanh tìm kiếm sản phẩm</w:t>
-            </w:r>
-          </w:p>
-          <w:p>
-            <w:pPr>
-              <w:rPr>
-                <w:rFonts w:ascii="Times New Roman" w:hAnsi="Times New Roman" w:cs="Times New Roman"/>
-                <w:sz w:val="22"/>
-                <w:szCs w:val="22"/>
-                <w:lang w:val="vi-VN"/>
-              </w:rPr>
-            </w:pPr>
-            <w:r>
-              <w:rPr>
-                <w:rFonts w:ascii="Times New Roman" w:hAnsi="Times New Roman" w:cs="Times New Roman"/>
-                <w:sz w:val="22"/>
-                <w:szCs w:val="22"/>
-                <w:lang w:val="vi-VN"/>
-              </w:rPr>
-              <w:t>2.2 Chọn sản phẩm khách hàng mua</w:t>
-            </w:r>
-          </w:p>
-          <w:p>
-            <w:pPr>
-              <w:rPr>
-                <w:rFonts w:ascii="Times New Roman" w:hAnsi="Times New Roman" w:cs="Times New Roman"/>
-                <w:sz w:val="22"/>
-                <w:szCs w:val="22"/>
-                <w:lang w:val="vi-VN"/>
-              </w:rPr>
-            </w:pPr>
-            <w:r>
-              <w:rPr>
-                <w:rFonts w:ascii="Times New Roman" w:hAnsi="Times New Roman" w:cs="Times New Roman"/>
-                <w:sz w:val="22"/>
-                <w:szCs w:val="22"/>
-                <w:lang w:val="vi-VN"/>
-              </w:rPr>
-              <w:t>2.3 Điều chỉnh số lượng sản phẩm</w:t>
-            </w:r>
-          </w:p>
-          <w:p>
-            <w:pPr>
-              <w:rPr>
-                <w:rFonts w:ascii="Times New Roman" w:hAnsi="Times New Roman" w:cs="Times New Roman"/>
-                <w:sz w:val="22"/>
-                <w:szCs w:val="22"/>
-                <w:lang w:val="vi-VN"/>
-              </w:rPr>
-            </w:pPr>
-            <w:r>
-              <w:rPr>
-                <w:rFonts w:ascii="Times New Roman" w:hAnsi="Times New Roman" w:cs="Times New Roman"/>
-                <w:sz w:val="22"/>
-                <w:szCs w:val="22"/>
-                <w:lang w:val="vi-VN"/>
-              </w:rPr>
-              <w:t>3.1 Tìm kiếm khách hàng bằng cách nhập số điện thoại hoặc tên khách hàng vào thanh tìm kiếm khách hàng ở mục thông tin khách hàng</w:t>
-            </w:r>
-          </w:p>
-          <w:p>
-            <w:pPr>
-              <w:rPr>
-                <w:rFonts w:ascii="Times New Roman" w:hAnsi="Times New Roman" w:cs="Times New Roman"/>
-                <w:sz w:val="22"/>
-                <w:szCs w:val="22"/>
-                <w:lang w:val="vi-VN"/>
-              </w:rPr>
-            </w:pPr>
-            <w:r>
-              <w:rPr>
-                <w:rFonts w:ascii="Times New Roman" w:hAnsi="Times New Roman" w:cs="Times New Roman"/>
-                <w:sz w:val="22"/>
-                <w:szCs w:val="22"/>
-                <w:lang w:val="vi-VN"/>
-              </w:rPr>
-              <w:t xml:space="preserve">3.2 Chọn khách hàng </w:t>
-            </w:r>
-          </w:p>
-          <w:p>
-            <w:pPr>
-              <w:rPr>
-                <w:rFonts w:ascii="Times New Roman" w:hAnsi="Times New Roman" w:cs="Times New Roman"/>
-                <w:sz w:val="22"/>
-                <w:szCs w:val="22"/>
-                <w:lang w:val="vi-VN"/>
-              </w:rPr>
-            </w:pPr>
-            <w:r>
-              <w:rPr>
-                <w:rFonts w:ascii="Times New Roman" w:hAnsi="Times New Roman" w:cs="Times New Roman"/>
-                <w:sz w:val="22"/>
-                <w:szCs w:val="22"/>
-                <w:lang w:val="vi-VN"/>
-              </w:rPr>
-              <w:t>4. Nhập chiết khấu ở mục thông tin thanh toán</w:t>
-            </w:r>
-          </w:p>
-          <w:p>
-            <w:pPr>
-              <w:rPr>
-                <w:rFonts w:ascii="Times New Roman" w:hAnsi="Times New Roman" w:cs="Times New Roman"/>
-                <w:sz w:val="22"/>
-                <w:szCs w:val="22"/>
-                <w:lang w:val="vi-VN"/>
-              </w:rPr>
-            </w:pPr>
-            <w:r>
-              <w:rPr>
-                <w:rFonts w:ascii="Times New Roman" w:hAnsi="Times New Roman" w:cs="Times New Roman"/>
-                <w:sz w:val="22"/>
-                <w:szCs w:val="22"/>
-                <w:lang w:val="vi-VN"/>
-              </w:rPr>
-              <w:t>5. Nhập số tiền khách hàng đưa</w:t>
-            </w:r>
-          </w:p>
-          <w:p>
-            <w:pPr>
-              <w:rPr>
-                <w:rFonts w:ascii="Times New Roman" w:hAnsi="Times New Roman" w:cs="Times New Roman"/>
-                <w:sz w:val="22"/>
-                <w:szCs w:val="22"/>
-                <w:lang w:val="vi-VN"/>
-              </w:rPr>
-            </w:pPr>
-            <w:r>
-              <w:rPr>
-                <w:rFonts w:ascii="Times New Roman" w:hAnsi="Times New Roman" w:cs="Times New Roman"/>
-                <w:sz w:val="22"/>
-                <w:szCs w:val="22"/>
-                <w:lang w:val="vi-VN"/>
-              </w:rPr>
-              <w:t>6. Chọn Thanh toán để xác nhận thanh toán</w:t>
-            </w:r>
-          </w:p>
-          <w:p>
-            <w:pPr>
-              <w:rPr>
-                <w:rFonts w:ascii="Times New Roman" w:hAnsi="Times New Roman" w:cs="Times New Roman"/>
-                <w:sz w:val="22"/>
-                <w:szCs w:val="22"/>
-                <w:lang w:val="vi-VN"/>
-              </w:rPr>
-            </w:pPr>
-            <w:r>
-              <w:rPr>
-                <w:rFonts w:ascii="Times New Roman" w:hAnsi="Times New Roman" w:cs="Times New Roman"/>
-                <w:sz w:val="22"/>
-                <w:szCs w:val="22"/>
-                <w:lang w:val="vi-VN"/>
-              </w:rPr>
-              <w:t>7. Chọn In hoá đơn</w:t>
-            </w:r>
-          </w:p>
-        </w:tc>
-      </w:tr>
-      <w:tr>
-        <w:tc>
-          <w:tcPr>
-            <w:tcW w:w="1838" w:type="dxa"/>
-          </w:tcPr>
-          <w:p>
-            <w:pPr>
-              <w:rPr>
-                <w:rFonts w:ascii="Times New Roman" w:hAnsi="Times New Roman" w:cs="Times New Roman"/>
-                <w:sz w:val="22"/>
-                <w:szCs w:val="22"/>
-                <w:lang w:val="vi-VN"/>
-              </w:rPr>
-            </w:pPr>
-            <w:r>
-              <w:rPr>
-                <w:rFonts w:ascii="Times New Roman" w:hAnsi="Times New Roman" w:cs="Times New Roman"/>
-                <w:sz w:val="22"/>
-                <w:szCs w:val="22"/>
-                <w:lang w:val="vi-VN"/>
-              </w:rPr>
-              <w:t>Dòng thay thế</w:t>
-            </w:r>
-          </w:p>
-        </w:tc>
-        <w:tc>
-          <w:tcPr>
-            <w:tcW w:w="7512" w:type="dxa"/>
-          </w:tcPr>
-          <w:p>
-            <w:pPr>
-              <w:rPr>
-                <w:rFonts w:ascii="Times New Roman" w:hAnsi="Times New Roman" w:cs="Times New Roman"/>
-                <w:sz w:val="22"/>
-                <w:szCs w:val="22"/>
-                <w:lang w:val="vi-VN"/>
-              </w:rPr>
-            </w:pPr>
-            <w:r>
-              <w:rPr>
-                <w:rFonts w:ascii="Times New Roman" w:hAnsi="Times New Roman" w:cs="Times New Roman"/>
-                <w:sz w:val="22"/>
-                <w:szCs w:val="22"/>
-                <w:lang w:val="vi-VN"/>
-              </w:rPr>
-              <w:t>3.1.1 Không tìm thấy thông tin khách hàng, chọn Tạo mới khách hàng</w:t>
-            </w:r>
-          </w:p>
-        </w:tc>
-      </w:tr>
-      <w:tr>
-        <w:tc>
-          <w:tcPr>
-            <w:tcW w:w="1838" w:type="dxa"/>
-          </w:tcPr>
-          <w:p>
-            <w:pPr>
-              <w:rPr>
-                <w:rFonts w:ascii="Times New Roman" w:hAnsi="Times New Roman" w:cs="Times New Roman"/>
-                <w:sz w:val="22"/>
-                <w:szCs w:val="22"/>
-                <w:lang w:val="vi-VN"/>
-              </w:rPr>
-            </w:pPr>
-            <w:r>
-              <w:rPr>
-                <w:rFonts w:ascii="Times New Roman" w:hAnsi="Times New Roman" w:cs="Times New Roman"/>
-                <w:sz w:val="22"/>
-                <w:szCs w:val="22"/>
-                <w:lang w:val="vi-VN"/>
-              </w:rPr>
-              <w:t>Dòng ngoại lệ</w:t>
-            </w:r>
-          </w:p>
-        </w:tc>
-        <w:tc>
-          <w:tcPr>
-            <w:tcW w:w="7512" w:type="dxa"/>
-          </w:tcPr>
-          <w:p>
-            <w:pPr>
-              <w:rPr>
-                <w:rFonts w:ascii="Times New Roman" w:hAnsi="Times New Roman" w:cs="Times New Roman"/>
-                <w:sz w:val="22"/>
-                <w:szCs w:val="22"/>
-                <w:lang w:val="vi-VN"/>
-              </w:rPr>
-            </w:pPr>
-            <w:r>
-              <w:rPr>
-                <w:rFonts w:ascii="Times New Roman" w:hAnsi="Times New Roman" w:cs="Times New Roman"/>
-                <w:sz w:val="22"/>
-                <w:szCs w:val="22"/>
-                <w:lang w:val="vi-VN"/>
-              </w:rPr>
-              <w:t>Thông báo tạo đơn hàng không thành công</w:t>
-            </w:r>
-          </w:p>
-        </w:tc>
-      </w:tr>
-    </w:tbl>
-    <w:p>
-      <w:pPr>
-        <w:rPr>
-          <w:lang w:val="vi-VN"/>
-        </w:rPr>
-      </w:pPr>
-    </w:p>
-    <w:p>
-      <w:pPr>
-        <w:rPr>
-          <w:lang w:val="vi-VN"/>
-        </w:rPr>
-      </w:pPr>
-      <w:r>
-        <w:rPr>
-          <w:lang w:val="vi-VN"/>
-        </w:rPr>
-        <w:t>Use case Xem hoá đơn</w:t>
-      </w:r>
-    </w:p>
-    <w:p>
-      <w:pPr>
-        <w:rPr>
-          <w:lang w:val="vi-VN"/>
-        </w:rPr>
-      </w:pPr>
-      <w:r>
-        <w:rPr>
-          <w:b/>
-          <w:bCs/>
-          <w:noProof/>
-          <w:sz w:val="22"/>
-          <w:szCs w:val="22"/>
-          <w:lang w:val="vi-VN"/>
-        </w:rPr>
-        <w:drawing>
-          <wp:inline distT="0" distB="0" distL="0" distR="0" wp14:anchorId="7F683AFB" wp14:editId="5CABB2D5">
-            <wp:extent cx="2603500" cy="546100"/>
-            <wp:effectExtent l="0" t="0" r="0" b="0"/>
-            <wp:docPr id="1" name="Picture 1" descr="Diagram&#10;&#10;Description automatically generated"/>
-            <wp:cNvGraphicFramePr>
-              <a:graphicFrameLocks xmlns:a="http://schemas.openxmlformats.org/drawingml/2006/main" noChangeAspect="1"/>
-            </wp:cNvGraphicFramePr>
-            <a:graphic xmlns:a="http://schemas.openxmlformats.org/drawingml/2006/main">
-              <a:graphicData uri="http://schemas.openxmlformats.org/drawingml/2006/picture">
-                <pic:pic xmlns:pic="http://schemas.openxmlformats.org/drawingml/2006/picture">
-                  <pic:nvPicPr>
-                    <pic:cNvPr id="1" name="Picture 1" descr="Diagram&#10;&#10;Description automatically generated"/>
-                    <pic:cNvPicPr/>
-                  </pic:nvPicPr>
-                  <pic:blipFill>
-                    <a:blip r:embed="rId8">
-                      <a:extLst>
-                        <a:ext uri="{28A0092B-C50C-407E-A947-70E740481C1C}">
-                          <a14:useLocalDpi xmlns:a14="http://schemas.microsoft.com/office/drawing/2010/main" val="0"/>
-                        </a:ext>
-                      </a:extLst>
-                    </a:blip>
-                    <a:stretch>
-                      <a:fillRect/>
-                    </a:stretch>
-                  </pic:blipFill>
-                  <pic:spPr>
-                    <a:xfrm>
-                      <a:off x="0" y="0"/>
-                      <a:ext cx="2603500" cy="546100"/>
+                      <a:ext cx="3263900" cy="2222500"/>
                     </a:xfrm>
                     <a:prstGeom prst="rect">
                       <a:avLst/>
@@ -757,55 +98,57 @@
         <w:tblLook w:val="04A0" w:firstRow="1" w:lastRow="0" w:firstColumn="1" w:lastColumn="0" w:noHBand="0" w:noVBand="1"/>
       </w:tblPr>
       <w:tblGrid>
-        <w:gridCol w:w="1838"/>
-        <w:gridCol w:w="7512"/>
+        <w:gridCol w:w="1571"/>
+        <w:gridCol w:w="1651"/>
+        <w:gridCol w:w="6406"/>
       </w:tblGrid>
       <w:tr>
         <w:tc>
           <w:tcPr>
-            <w:tcW w:w="1838" w:type="dxa"/>
-          </w:tcPr>
-          <w:p>
-            <w:pPr>
-              <w:rPr>
-                <w:rFonts w:ascii="Times New Roman" w:hAnsi="Times New Roman" w:cs="Times New Roman"/>
-                <w:sz w:val="22"/>
-                <w:szCs w:val="22"/>
-                <w:lang w:val="vi-VN"/>
-              </w:rPr>
-            </w:pPr>
-            <w:r>
-              <w:rPr>
-                <w:rFonts w:ascii="Times New Roman" w:hAnsi="Times New Roman" w:cs="Times New Roman"/>
-                <w:sz w:val="22"/>
-                <w:szCs w:val="22"/>
-                <w:lang w:val="vi-VN"/>
-              </w:rPr>
-              <w:t>ID use case</w:t>
-            </w:r>
-          </w:p>
-        </w:tc>
-        <w:tc>
-          <w:tcPr>
-            <w:tcW w:w="7512" w:type="dxa"/>
-          </w:tcPr>
-          <w:p>
-            <w:pPr>
-              <w:rPr>
-                <w:rFonts w:ascii="Times New Roman" w:hAnsi="Times New Roman" w:cs="Times New Roman"/>
-                <w:sz w:val="22"/>
-                <w:szCs w:val="22"/>
-                <w:lang w:val="vi-VN"/>
-              </w:rPr>
-            </w:pPr>
-            <w:r>
-              <w:rPr>
-                <w:rFonts w:ascii="Times New Roman" w:hAnsi="Times New Roman" w:cs="Times New Roman"/>
-                <w:sz w:val="22"/>
-                <w:szCs w:val="22"/>
-                <w:lang w:val="vi-VN"/>
-              </w:rPr>
-              <w:t>UC-3.3.2</w:t>
+            <w:tcW w:w="3222" w:type="dxa"/>
+            <w:gridSpan w:val="2"/>
+          </w:tcPr>
+          <w:p>
+            <w:pPr>
+              <w:rPr>
+                <w:rFonts w:ascii="Times New Roman" w:hAnsi="Times New Roman" w:cs="Times New Roman"/>
+                <w:sz w:val="22"/>
+                <w:szCs w:val="22"/>
+                <w:lang w:val="vi-VN"/>
+              </w:rPr>
+            </w:pPr>
+            <w:r>
+              <w:rPr>
+                <w:rFonts w:ascii="Times New Roman" w:hAnsi="Times New Roman" w:cs="Times New Roman"/>
+                <w:sz w:val="22"/>
+                <w:szCs w:val="22"/>
+                <w:lang w:val="vi-VN"/>
+              </w:rPr>
+              <w:t>Tên use case</w:t>
+            </w:r>
+          </w:p>
+        </w:tc>
+        <w:tc>
+          <w:tcPr>
+            <w:tcW w:w="6406" w:type="dxa"/>
+          </w:tcPr>
+          <w:p>
+            <w:pPr>
+              <w:rPr>
+                <w:rFonts w:ascii="Times New Roman" w:hAnsi="Times New Roman" w:cs="Times New Roman"/>
+                <w:sz w:val="22"/>
+                <w:szCs w:val="22"/>
+                <w:lang w:val="vi-VN"/>
+              </w:rPr>
+            </w:pPr>
+            <w:r>
+              <w:rPr>
+                <w:rFonts w:ascii="Times New Roman" w:hAnsi="Times New Roman" w:cs="Times New Roman"/>
+                <w:sz w:val="22"/>
+                <w:szCs w:val="22"/>
+                <w:lang w:val="vi-VN"/>
+              </w:rPr>
+              <w:t>Lập đơn hàng</w:t>
             </w:r>
           </w:p>
         </w:tc>
@@ -813,49 +156,50 @@
       <w:tr>
         <w:tc>
           <w:tcPr>
-            <w:tcW w:w="1838" w:type="dxa"/>
-          </w:tcPr>
-          <w:p>
-            <w:pPr>
-              <w:rPr>
-                <w:rFonts w:ascii="Times New Roman" w:hAnsi="Times New Roman" w:cs="Times New Roman"/>
-                <w:sz w:val="22"/>
-                <w:szCs w:val="22"/>
-                <w:lang w:val="vi-VN"/>
-              </w:rPr>
-            </w:pPr>
-            <w:r>
-              <w:rPr>
-                <w:rFonts w:ascii="Times New Roman" w:hAnsi="Times New Roman" w:cs="Times New Roman"/>
-                <w:sz w:val="22"/>
-                <w:szCs w:val="22"/>
-                <w:lang w:val="vi-VN"/>
-              </w:rPr>
-              <w:t>Tên use case</w:t>
-            </w:r>
-          </w:p>
-        </w:tc>
-        <w:tc>
-          <w:tcPr>
-            <w:tcW w:w="7512" w:type="dxa"/>
-          </w:tcPr>
-          <w:p>
-            <w:pPr>
-              <w:rPr>
-                <w:rFonts w:ascii="Times New Roman" w:hAnsi="Times New Roman" w:cs="Times New Roman"/>
-                <w:sz w:val="22"/>
-                <w:szCs w:val="22"/>
-                <w:lang w:val="vi-VN"/>
-              </w:rPr>
-            </w:pPr>
-            <w:r>
-              <w:rPr>
-                <w:rFonts w:ascii="Times New Roman" w:hAnsi="Times New Roman" w:cs="Times New Roman"/>
-                <w:sz w:val="22"/>
-                <w:szCs w:val="22"/>
-                <w:lang w:val="vi-VN"/>
-              </w:rPr>
-              <w:t>Quản lý hoá đơn</w:t>
+            <w:tcW w:w="3222" w:type="dxa"/>
+            <w:gridSpan w:val="2"/>
+          </w:tcPr>
+          <w:p>
+            <w:pPr>
+              <w:rPr>
+                <w:rFonts w:ascii="Times New Roman" w:hAnsi="Times New Roman" w:cs="Times New Roman"/>
+                <w:sz w:val="22"/>
+                <w:szCs w:val="22"/>
+                <w:lang w:val="vi-VN"/>
+              </w:rPr>
+            </w:pPr>
+            <w:r>
+              <w:rPr>
+                <w:rFonts w:ascii="Times New Roman" w:hAnsi="Times New Roman" w:cs="Times New Roman"/>
+                <w:sz w:val="22"/>
+                <w:szCs w:val="22"/>
+                <w:lang w:val="vi-VN"/>
+              </w:rPr>
+              <w:t>Tác nhân</w:t>
+            </w:r>
+          </w:p>
+        </w:tc>
+        <w:tc>
+          <w:tcPr>
+            <w:tcW w:w="6406" w:type="dxa"/>
+          </w:tcPr>
+          <w:p>
+            <w:pPr>
+              <w:rPr>
+                <w:rFonts w:ascii="Times New Roman" w:hAnsi="Times New Roman" w:cs="Times New Roman"/>
+                <w:sz w:val="22"/>
+                <w:szCs w:val="22"/>
+                <w:lang w:val="vi-VN"/>
+              </w:rPr>
+            </w:pPr>
+            <w:r>
+              <w:rPr>
+                <w:rFonts w:ascii="Times New Roman" w:hAnsi="Times New Roman" w:cs="Times New Roman"/>
+                <w:sz w:val="22"/>
+                <w:szCs w:val="22"/>
+                <w:lang w:val="vi-VN"/>
+              </w:rPr>
+              <w:t>Chủ gian hàng</w:t>
             </w:r>
           </w:p>
         </w:tc>
@@ -863,7 +207,8 @@
       <w:tr>
         <w:tc>
           <w:tcPr>
-            <w:tcW w:w="1838" w:type="dxa"/>
+            <w:tcW w:w="3222" w:type="dxa"/>
+            <w:gridSpan w:val="2"/>
           </w:tcPr>
           <w:p>
             <w:pPr>
@@ -887,25 +232,25 @@
         </w:tc>
         <w:tc>
           <w:tcPr>
-            <w:tcW w:w="7512" w:type="dxa"/>
-          </w:tcPr>
-          <w:p>
-            <w:pPr>
-              <w:rPr>
-                <w:rFonts w:ascii="Times New Roman" w:hAnsi="Times New Roman" w:cs="Times New Roman"/>
-                <w:sz w:val="22"/>
-                <w:szCs w:val="22"/>
-                <w:lang w:val="vi-VN"/>
-              </w:rPr>
-            </w:pPr>
-            <w:r>
-              <w:rPr>
-                <w:rFonts w:ascii="Times New Roman" w:hAnsi="Times New Roman" w:cs="Times New Roman"/>
-                <w:sz w:val="22"/>
-                <w:szCs w:val="22"/>
-                <w:lang w:val="vi-VN"/>
-              </w:rPr>
-              <w:t>Là người dùng, tôi muốn xem thông tin các hoá đơn</w:t>
+            <w:tcW w:w="6406" w:type="dxa"/>
+          </w:tcPr>
+          <w:p>
+            <w:pPr>
+              <w:rPr>
+                <w:rFonts w:ascii="Times New Roman" w:hAnsi="Times New Roman" w:cs="Times New Roman"/>
+                <w:sz w:val="22"/>
+                <w:szCs w:val="22"/>
+                <w:lang w:val="vi-VN"/>
+              </w:rPr>
+            </w:pPr>
+            <w:r>
+              <w:rPr>
+                <w:rFonts w:ascii="Times New Roman" w:hAnsi="Times New Roman" w:cs="Times New Roman"/>
+                <w:sz w:val="22"/>
+                <w:szCs w:val="22"/>
+                <w:lang w:val="vi-VN"/>
+              </w:rPr>
+              <w:t>Là người dùng, tôi muốn tạo đơn hàng cho khách hàng mua hàng trực tiếp tại cửa hàng</w:t>
             </w:r>
           </w:p>
         </w:tc>
@@ -913,49 +258,50 @@
       <w:tr>
         <w:tc>
           <w:tcPr>
-            <w:tcW w:w="1838" w:type="dxa"/>
-          </w:tcPr>
-          <w:p>
-            <w:pPr>
-              <w:rPr>
-                <w:rFonts w:ascii="Times New Roman" w:hAnsi="Times New Roman" w:cs="Times New Roman"/>
-                <w:sz w:val="22"/>
-                <w:szCs w:val="22"/>
-                <w:lang w:val="vi-VN"/>
-              </w:rPr>
-            </w:pPr>
-            <w:r>
-              <w:rPr>
-                <w:rFonts w:ascii="Times New Roman" w:hAnsi="Times New Roman" w:cs="Times New Roman"/>
-                <w:sz w:val="22"/>
-                <w:szCs w:val="22"/>
-                <w:lang w:val="vi-VN"/>
-              </w:rPr>
-              <w:t>Tiền điều kiện</w:t>
-            </w:r>
-          </w:p>
-        </w:tc>
-        <w:tc>
-          <w:tcPr>
-            <w:tcW w:w="7512" w:type="dxa"/>
-          </w:tcPr>
-          <w:p>
-            <w:pPr>
-              <w:rPr>
-                <w:rFonts w:ascii="Times New Roman" w:hAnsi="Times New Roman" w:cs="Times New Roman"/>
-                <w:sz w:val="22"/>
-                <w:szCs w:val="22"/>
-                <w:lang w:val="vi-VN"/>
-              </w:rPr>
-            </w:pPr>
-            <w:r>
-              <w:rPr>
-                <w:rFonts w:ascii="Times New Roman" w:hAnsi="Times New Roman" w:cs="Times New Roman"/>
-                <w:sz w:val="22"/>
-                <w:szCs w:val="22"/>
-                <w:lang w:val="vi-VN"/>
-              </w:rPr>
-              <w:t>Đăng nhập thành công với quyền quản lý</w:t>
+            <w:tcW w:w="3222" w:type="dxa"/>
+            <w:gridSpan w:val="2"/>
+          </w:tcPr>
+          <w:p>
+            <w:pPr>
+              <w:rPr>
+                <w:rFonts w:ascii="Times New Roman" w:hAnsi="Times New Roman" w:cs="Times New Roman"/>
+                <w:sz w:val="22"/>
+                <w:szCs w:val="22"/>
+                <w:lang w:val="vi-VN"/>
+              </w:rPr>
+            </w:pPr>
+            <w:r>
+              <w:rPr>
+                <w:rFonts w:ascii="Times New Roman" w:hAnsi="Times New Roman" w:cs="Times New Roman"/>
+                <w:sz w:val="22"/>
+                <w:szCs w:val="22"/>
+                <w:lang w:val="vi-VN"/>
+              </w:rPr>
+              <w:t>Điều kiện tiên quyết</w:t>
+            </w:r>
+          </w:p>
+        </w:tc>
+        <w:tc>
+          <w:tcPr>
+            <w:tcW w:w="6406" w:type="dxa"/>
+          </w:tcPr>
+          <w:p>
+            <w:pPr>
+              <w:rPr>
+                <w:rFonts w:ascii="Times New Roman" w:hAnsi="Times New Roman" w:cs="Times New Roman"/>
+                <w:sz w:val="22"/>
+                <w:szCs w:val="22"/>
+                <w:lang w:val="vi-VN"/>
+              </w:rPr>
+            </w:pPr>
+            <w:r>
+              <w:rPr>
+                <w:rFonts w:ascii="Times New Roman" w:hAnsi="Times New Roman" w:cs="Times New Roman"/>
+                <w:sz w:val="22"/>
+                <w:szCs w:val="22"/>
+                <w:lang w:val="vi-VN"/>
+              </w:rPr>
+              <w:t>Chủ gian hàng truy cập vào trang web</w:t>
             </w:r>
           </w:p>
         </w:tc>
@@ -963,232 +309,333 @@
       <w:tr>
         <w:tc>
           <w:tcPr>
-            <w:tcW w:w="1838" w:type="dxa"/>
-          </w:tcPr>
-          <w:p>
-            <w:pPr>
-              <w:rPr>
-                <w:rFonts w:ascii="Times New Roman" w:hAnsi="Times New Roman" w:cs="Times New Roman"/>
-                <w:sz w:val="22"/>
-                <w:szCs w:val="22"/>
-                <w:lang w:val="vi-VN"/>
-              </w:rPr>
-            </w:pPr>
-            <w:r>
-              <w:rPr>
-                <w:rFonts w:ascii="Times New Roman" w:hAnsi="Times New Roman" w:cs="Times New Roman"/>
-                <w:sz w:val="22"/>
-                <w:szCs w:val="22"/>
-                <w:lang w:val="vi-VN"/>
-              </w:rPr>
-              <w:t>Hậu điều kiện</w:t>
-            </w:r>
-          </w:p>
-        </w:tc>
-        <w:tc>
-          <w:tcPr>
-            <w:tcW w:w="7512" w:type="dxa"/>
-          </w:tcPr>
-          <w:p>
-            <w:pPr>
-              <w:rPr>
-                <w:rFonts w:ascii="Times New Roman" w:hAnsi="Times New Roman" w:cs="Times New Roman"/>
-                <w:sz w:val="22"/>
-                <w:szCs w:val="22"/>
-                <w:lang w:val="vi-VN"/>
-              </w:rPr>
-            </w:pPr>
-            <w:r>
-              <w:rPr>
-                <w:rFonts w:ascii="Times New Roman" w:hAnsi="Times New Roman" w:cs="Times New Roman"/>
-                <w:sz w:val="22"/>
-                <w:szCs w:val="22"/>
-                <w:lang w:val="vi-VN"/>
-              </w:rPr>
-              <w:t>Hiển thị danh sách các hoá đơn</w:t>
+            <w:tcW w:w="1571" w:type="dxa"/>
+            <w:vMerge w:val="restart"/>
+          </w:tcPr>
+          <w:p>
+            <w:pPr>
+              <w:rPr>
+                <w:rFonts w:ascii="Times New Roman" w:hAnsi="Times New Roman" w:cs="Times New Roman"/>
+                <w:sz w:val="22"/>
+                <w:szCs w:val="22"/>
+                <w:lang w:val="vi-VN"/>
+              </w:rPr>
+            </w:pPr>
+            <w:r>
+              <w:rPr>
+                <w:rFonts w:ascii="Times New Roman" w:hAnsi="Times New Roman" w:cs="Times New Roman"/>
+                <w:sz w:val="22"/>
+                <w:szCs w:val="22"/>
+                <w:lang w:val="vi-VN"/>
+              </w:rPr>
+              <w:t>Dòng sự kiện</w:t>
+            </w:r>
+          </w:p>
+        </w:tc>
+        <w:tc>
+          <w:tcPr>
+            <w:tcW w:w="1651" w:type="dxa"/>
+          </w:tcPr>
+          <w:p>
+            <w:pPr>
+              <w:rPr>
+                <w:rFonts w:ascii="Times New Roman" w:hAnsi="Times New Roman" w:cs="Times New Roman"/>
+                <w:sz w:val="22"/>
+                <w:szCs w:val="22"/>
+                <w:lang w:val="vi-VN"/>
+              </w:rPr>
+            </w:pPr>
+            <w:r>
+              <w:rPr>
+                <w:rFonts w:ascii="Times New Roman" w:hAnsi="Times New Roman" w:cs="Times New Roman"/>
+                <w:sz w:val="22"/>
+                <w:szCs w:val="22"/>
+                <w:lang w:val="vi-VN"/>
+              </w:rPr>
+              <w:t>Dòng sự kiện chính</w:t>
+            </w:r>
+          </w:p>
+        </w:tc>
+        <w:tc>
+          <w:tcPr>
+            <w:tcW w:w="6406" w:type="dxa"/>
+          </w:tcPr>
+          <w:p>
+            <w:pPr>
+              <w:rPr>
+                <w:rFonts w:ascii="Times New Roman" w:hAnsi="Times New Roman" w:cs="Times New Roman"/>
+                <w:sz w:val="22"/>
+                <w:szCs w:val="22"/>
+                <w:lang w:val="vi-VN"/>
+              </w:rPr>
+            </w:pPr>
+            <w:r>
+              <w:rPr>
+                <w:rFonts w:ascii="Times New Roman" w:hAnsi="Times New Roman" w:cs="Times New Roman"/>
+                <w:sz w:val="22"/>
+                <w:szCs w:val="22"/>
+                <w:lang w:val="vi-VN"/>
+              </w:rPr>
+              <w:t>1. Tạo đơn hàng mới</w:t>
+            </w:r>
+          </w:p>
+          <w:p>
+            <w:pPr>
+              <w:rPr>
+                <w:rFonts w:ascii="Times New Roman" w:hAnsi="Times New Roman" w:cs="Times New Roman"/>
+                <w:sz w:val="22"/>
+                <w:szCs w:val="22"/>
+                <w:lang w:val="vi-VN"/>
+              </w:rPr>
+            </w:pPr>
+            <w:r>
+              <w:rPr>
+                <w:rFonts w:ascii="Times New Roman" w:hAnsi="Times New Roman" w:cs="Times New Roman"/>
+                <w:sz w:val="22"/>
+                <w:szCs w:val="22"/>
+                <w:lang w:val="vi-VN"/>
+              </w:rPr>
+              <w:t>2.1 Tìm kiếm sản phẩm bằng cách nhập mã sku hoặc tên sản phẩm vào thanh tìm kiếm sản phẩm</w:t>
+            </w:r>
+          </w:p>
+          <w:p>
+            <w:pPr>
+              <w:rPr>
+                <w:rFonts w:ascii="Times New Roman" w:hAnsi="Times New Roman" w:cs="Times New Roman"/>
+                <w:sz w:val="22"/>
+                <w:szCs w:val="22"/>
+                <w:lang w:val="vi-VN"/>
+              </w:rPr>
+            </w:pPr>
+            <w:r>
+              <w:rPr>
+                <w:rFonts w:ascii="Times New Roman" w:hAnsi="Times New Roman" w:cs="Times New Roman"/>
+                <w:sz w:val="22"/>
+                <w:szCs w:val="22"/>
+                <w:lang w:val="vi-VN"/>
+              </w:rPr>
+              <w:t>2.2 Chọn sản phẩm khách hàng mua</w:t>
+            </w:r>
+          </w:p>
+          <w:p>
+            <w:pPr>
+              <w:rPr>
+                <w:rFonts w:ascii="Times New Roman" w:hAnsi="Times New Roman" w:cs="Times New Roman"/>
+                <w:sz w:val="22"/>
+                <w:szCs w:val="22"/>
+                <w:lang w:val="vi-VN"/>
+              </w:rPr>
+            </w:pPr>
+            <w:r>
+              <w:rPr>
+                <w:rFonts w:ascii="Times New Roman" w:hAnsi="Times New Roman" w:cs="Times New Roman"/>
+                <w:sz w:val="22"/>
+                <w:szCs w:val="22"/>
+                <w:lang w:val="vi-VN"/>
+              </w:rPr>
+              <w:t>2.3 Điều chỉnh số lượng sản phẩm</w:t>
+            </w:r>
+          </w:p>
+          <w:p>
+            <w:pPr>
+              <w:rPr>
+                <w:rFonts w:ascii="Times New Roman" w:hAnsi="Times New Roman" w:cs="Times New Roman"/>
+                <w:sz w:val="22"/>
+                <w:szCs w:val="22"/>
+                <w:lang w:val="vi-VN"/>
+              </w:rPr>
+            </w:pPr>
+            <w:r>
+              <w:rPr>
+                <w:rFonts w:ascii="Times New Roman" w:hAnsi="Times New Roman" w:cs="Times New Roman"/>
+                <w:sz w:val="22"/>
+                <w:szCs w:val="22"/>
+                <w:lang w:val="vi-VN"/>
+              </w:rPr>
+              <w:t>3.1 Tìm kiếm khách hàng bằng cách nhập số điện thoại hoặc tên khách hàng vào thanh tìm kiếm khách hàng ở mục thông tin khách hàng</w:t>
+            </w:r>
+          </w:p>
+          <w:p>
+            <w:pPr>
+              <w:rPr>
+                <w:rFonts w:ascii="Times New Roman" w:hAnsi="Times New Roman" w:cs="Times New Roman"/>
+                <w:sz w:val="22"/>
+                <w:szCs w:val="22"/>
+                <w:lang w:val="vi-VN"/>
+              </w:rPr>
+            </w:pPr>
+            <w:r>
+              <w:rPr>
+                <w:rFonts w:ascii="Times New Roman" w:hAnsi="Times New Roman" w:cs="Times New Roman"/>
+                <w:sz w:val="22"/>
+                <w:szCs w:val="22"/>
+                <w:lang w:val="vi-VN"/>
+              </w:rPr>
+              <w:t xml:space="preserve">3.2 Chọn khách hàng </w:t>
+            </w:r>
+          </w:p>
+          <w:p>
+            <w:pPr>
+              <w:rPr>
+                <w:rFonts w:ascii="Times New Roman" w:hAnsi="Times New Roman" w:cs="Times New Roman"/>
+                <w:sz w:val="22"/>
+                <w:szCs w:val="22"/>
+                <w:lang w:val="vi-VN"/>
+              </w:rPr>
+            </w:pPr>
+            <w:r>
+              <w:rPr>
+                <w:rFonts w:ascii="Times New Roman" w:hAnsi="Times New Roman" w:cs="Times New Roman"/>
+                <w:sz w:val="22"/>
+                <w:szCs w:val="22"/>
+                <w:lang w:val="vi-VN"/>
+              </w:rPr>
+              <w:t>4. Nhập chiết khấu ở mục thông tin thanh toán</w:t>
+            </w:r>
+          </w:p>
+          <w:p>
+            <w:pPr>
+              <w:rPr>
+                <w:rFonts w:ascii="Times New Roman" w:hAnsi="Times New Roman" w:cs="Times New Roman"/>
+                <w:sz w:val="22"/>
+                <w:szCs w:val="22"/>
+                <w:lang w:val="vi-VN"/>
+              </w:rPr>
+            </w:pPr>
+            <w:r>
+              <w:rPr>
+                <w:rFonts w:ascii="Times New Roman" w:hAnsi="Times New Roman" w:cs="Times New Roman"/>
+                <w:sz w:val="22"/>
+                <w:szCs w:val="22"/>
+                <w:lang w:val="vi-VN"/>
+              </w:rPr>
+              <w:t>5. Nhập số tiền khách hàng đưa</w:t>
+            </w:r>
+          </w:p>
+          <w:p>
+            <w:pPr>
+              <w:rPr>
+                <w:rFonts w:ascii="Times New Roman" w:hAnsi="Times New Roman" w:cs="Times New Roman"/>
+                <w:sz w:val="22"/>
+                <w:szCs w:val="22"/>
+                <w:lang w:val="vi-VN"/>
+              </w:rPr>
+            </w:pPr>
+            <w:r>
+              <w:rPr>
+                <w:rFonts w:ascii="Times New Roman" w:hAnsi="Times New Roman" w:cs="Times New Roman"/>
+                <w:sz w:val="22"/>
+                <w:szCs w:val="22"/>
+                <w:lang w:val="vi-VN"/>
+              </w:rPr>
+              <w:t>6. Chọn Thanh toán để xác nhận thanh toán</w:t>
+            </w:r>
+          </w:p>
+          <w:p>
+            <w:pPr>
+              <w:rPr>
+                <w:rFonts w:ascii="Times New Roman" w:hAnsi="Times New Roman" w:cs="Times New Roman"/>
+                <w:sz w:val="22"/>
+                <w:szCs w:val="22"/>
+                <w:lang w:val="vi-VN"/>
+              </w:rPr>
+            </w:pPr>
+            <w:r>
+              <w:rPr>
+                <w:rFonts w:ascii="Times New Roman" w:hAnsi="Times New Roman" w:cs="Times New Roman"/>
+                <w:sz w:val="22"/>
+                <w:szCs w:val="22"/>
+                <w:lang w:val="vi-VN"/>
+              </w:rPr>
+              <w:t>7. Chọn In hoá đơn</w:t>
             </w:r>
           </w:p>
         </w:tc>
       </w:tr>
       <w:tr>
-        <w:tc>
-          <w:tcPr>
-            <w:tcW w:w="1838" w:type="dxa"/>
-          </w:tcPr>
-          <w:p>
-            <w:pPr>
-              <w:rPr>
-                <w:rFonts w:ascii="Times New Roman" w:hAnsi="Times New Roman" w:cs="Times New Roman"/>
-                <w:sz w:val="22"/>
-                <w:szCs w:val="22"/>
-                <w:lang w:val="vi-VN"/>
-              </w:rPr>
-            </w:pPr>
-            <w:r>
-              <w:rPr>
-                <w:rFonts w:ascii="Times New Roman" w:hAnsi="Times New Roman" w:cs="Times New Roman"/>
-                <w:sz w:val="22"/>
-                <w:szCs w:val="22"/>
-                <w:lang w:val="vi-VN"/>
-              </w:rPr>
-              <w:t>Dòng cơ bản</w:t>
-            </w:r>
-          </w:p>
-        </w:tc>
-        <w:tc>
-          <w:tcPr>
-            <w:tcW w:w="7512" w:type="dxa"/>
-          </w:tcPr>
-          <w:p>
-            <w:pPr>
-              <w:rPr>
-                <w:rFonts w:ascii="Times New Roman" w:hAnsi="Times New Roman" w:cs="Times New Roman"/>
-                <w:sz w:val="22"/>
-                <w:szCs w:val="22"/>
-                <w:lang w:val="vi-VN"/>
-              </w:rPr>
-            </w:pPr>
-            <w:r>
-              <w:rPr>
-                <w:rFonts w:ascii="Times New Roman" w:hAnsi="Times New Roman" w:cs="Times New Roman"/>
-                <w:sz w:val="22"/>
-                <w:szCs w:val="22"/>
-                <w:lang w:val="vi-VN"/>
-              </w:rPr>
-              <w:t>1. Chọn Xem danh sách hoá đơn</w:t>
-            </w:r>
-          </w:p>
-          <w:p>
-            <w:pPr>
-              <w:rPr>
-                <w:rFonts w:ascii="Times New Roman" w:hAnsi="Times New Roman" w:cs="Times New Roman"/>
-                <w:sz w:val="22"/>
-                <w:szCs w:val="22"/>
-                <w:lang w:val="vi-VN"/>
-              </w:rPr>
-            </w:pPr>
-            <w:r>
-              <w:rPr>
-                <w:rFonts w:ascii="Times New Roman" w:hAnsi="Times New Roman" w:cs="Times New Roman"/>
-                <w:sz w:val="22"/>
-                <w:szCs w:val="22"/>
-                <w:lang w:val="vi-VN"/>
-              </w:rPr>
-              <w:t>1.1 Nhập mã hoá đơn để tìm kiếm hoá đơn</w:t>
-            </w:r>
-          </w:p>
-          <w:p>
-            <w:pPr>
-              <w:rPr>
-                <w:rFonts w:ascii="Times New Roman" w:hAnsi="Times New Roman" w:cs="Times New Roman"/>
-                <w:sz w:val="22"/>
-                <w:szCs w:val="22"/>
-                <w:lang w:val="vi-VN"/>
-              </w:rPr>
-            </w:pPr>
-            <w:r>
-              <w:rPr>
-                <w:rFonts w:ascii="Times New Roman" w:hAnsi="Times New Roman" w:cs="Times New Roman"/>
-                <w:sz w:val="22"/>
-                <w:szCs w:val="22"/>
-                <w:lang w:val="vi-VN"/>
-              </w:rPr>
-              <w:t>1.2 Nhập ngày hoá đơn để tìm kiếm hoá đơn theo ngày</w:t>
-            </w:r>
-          </w:p>
-          <w:p>
-            <w:pPr>
-              <w:rPr>
-                <w:rFonts w:ascii="Times New Roman" w:hAnsi="Times New Roman" w:cs="Times New Roman"/>
-                <w:sz w:val="22"/>
-                <w:szCs w:val="22"/>
-                <w:lang w:val="vi-VN"/>
-              </w:rPr>
-            </w:pPr>
-            <w:r>
-              <w:rPr>
-                <w:rFonts w:ascii="Times New Roman" w:hAnsi="Times New Roman" w:cs="Times New Roman"/>
-                <w:sz w:val="22"/>
-                <w:szCs w:val="22"/>
-                <w:lang w:val="vi-VN"/>
-              </w:rPr>
-              <w:t>1.3 Nhập mã sku hoặc tên sản phẩm để tìm kiếm hoá đơn theo sản phẩm</w:t>
-            </w:r>
-          </w:p>
-          <w:p>
-            <w:pPr>
-              <w:rPr>
-                <w:rFonts w:ascii="Times New Roman" w:hAnsi="Times New Roman" w:cs="Times New Roman"/>
-                <w:sz w:val="22"/>
-                <w:szCs w:val="22"/>
-                <w:lang w:val="vi-VN"/>
-              </w:rPr>
-            </w:pPr>
-            <w:r>
-              <w:rPr>
-                <w:rFonts w:ascii="Times New Roman" w:hAnsi="Times New Roman" w:cs="Times New Roman"/>
-                <w:sz w:val="22"/>
-                <w:szCs w:val="22"/>
-                <w:lang w:val="vi-VN"/>
-              </w:rPr>
-              <w:t>1.4 Nhập số điện thoại hoặc họ tên khách hàng để tìm kiếm hoá đơn theo khách hàng</w:t>
-            </w:r>
-          </w:p>
-          <w:p>
-            <w:pPr>
-              <w:rPr>
-                <w:rFonts w:ascii="Times New Roman" w:hAnsi="Times New Roman" w:cs="Times New Roman"/>
-                <w:sz w:val="22"/>
-                <w:szCs w:val="22"/>
-                <w:lang w:val="vi-VN"/>
-              </w:rPr>
-            </w:pPr>
-            <w:r>
-              <w:rPr>
-                <w:rFonts w:ascii="Times New Roman" w:hAnsi="Times New Roman" w:cs="Times New Roman"/>
-                <w:sz w:val="22"/>
-                <w:szCs w:val="22"/>
-                <w:lang w:val="vi-VN"/>
-              </w:rPr>
-              <w:t>1.5 Nhập tên nhân viên để tìm kiếm hoá đơn theo nhân viên thanh toán</w:t>
-            </w:r>
-          </w:p>
-          <w:p>
-            <w:pPr>
-              <w:rPr>
-                <w:rFonts w:ascii="Times New Roman" w:hAnsi="Times New Roman" w:cs="Times New Roman"/>
-                <w:sz w:val="22"/>
-                <w:szCs w:val="22"/>
-                <w:lang w:val="vi-VN"/>
-              </w:rPr>
-            </w:pPr>
-            <w:r>
-              <w:rPr>
-                <w:rFonts w:ascii="Times New Roman" w:hAnsi="Times New Roman" w:cs="Times New Roman"/>
-                <w:sz w:val="22"/>
-                <w:szCs w:val="22"/>
-                <w:lang w:val="vi-VN"/>
-              </w:rPr>
-              <w:t>2. Chọn Xem chi tiết 1 hoá đơn</w:t>
-            </w:r>
-          </w:p>
-          <w:p>
-            <w:pPr>
-              <w:rPr>
-                <w:rFonts w:ascii="Times New Roman" w:hAnsi="Times New Roman" w:cs="Times New Roman"/>
-                <w:sz w:val="22"/>
-                <w:szCs w:val="22"/>
-                <w:lang w:val="vi-VN"/>
-              </w:rPr>
-            </w:pPr>
-            <w:r>
-              <w:rPr>
-                <w:rFonts w:ascii="Times New Roman" w:hAnsi="Times New Roman" w:cs="Times New Roman"/>
-                <w:sz w:val="22"/>
-                <w:szCs w:val="22"/>
-                <w:lang w:val="vi-VN"/>
-              </w:rPr>
-              <w:t>2.1 Hiển thị thông tin chi tiết 1 hoá đơn</w:t>
+        <w:trPr>
+          <w:trHeight w:val="665"/>
+        </w:trPr>
+        <w:tc>
+          <w:tcPr>
+            <w:tcW w:w="1571" w:type="dxa"/>
+            <w:vMerge/>
+          </w:tcPr>
+          <w:p>
+            <w:pPr>
+              <w:rPr>
+                <w:rFonts w:ascii="Times New Roman" w:hAnsi="Times New Roman" w:cs="Times New Roman"/>
+                <w:sz w:val="22"/>
+                <w:szCs w:val="22"/>
+                <w:lang w:val="vi-VN"/>
+              </w:rPr>
+            </w:pPr>
+          </w:p>
+        </w:tc>
+        <w:tc>
+          <w:tcPr>
+            <w:tcW w:w="1651" w:type="dxa"/>
+          </w:tcPr>
+          <w:p>
+            <w:pPr>
+              <w:rPr>
+                <w:rFonts w:ascii="Times New Roman" w:hAnsi="Times New Roman" w:cs="Times New Roman"/>
+                <w:sz w:val="22"/>
+                <w:szCs w:val="22"/>
+                <w:lang w:val="vi-VN"/>
+              </w:rPr>
+            </w:pPr>
+            <w:r>
+              <w:rPr>
+                <w:rFonts w:ascii="Times New Roman" w:hAnsi="Times New Roman" w:cs="Times New Roman"/>
+                <w:sz w:val="22"/>
+                <w:szCs w:val="22"/>
+                <w:lang w:val="vi-VN"/>
+              </w:rPr>
+              <w:t>Dòng sự kiện phụ</w:t>
+            </w:r>
+          </w:p>
+        </w:tc>
+        <w:tc>
+          <w:tcPr>
+            <w:tcW w:w="6406" w:type="dxa"/>
+          </w:tcPr>
+          <w:p>
+            <w:pPr>
+              <w:rPr>
+                <w:rFonts w:ascii="Times New Roman" w:hAnsi="Times New Roman" w:cs="Times New Roman"/>
+                <w:sz w:val="22"/>
+                <w:szCs w:val="22"/>
+                <w:lang w:val="vi-VN"/>
+              </w:rPr>
+            </w:pPr>
+            <w:r>
+              <w:rPr>
+                <w:rFonts w:ascii="Times New Roman" w:hAnsi="Times New Roman" w:cs="Times New Roman"/>
+                <w:sz w:val="22"/>
+                <w:szCs w:val="22"/>
+                <w:lang w:val="vi-VN"/>
+              </w:rPr>
+              <w:t>2.1.1 Không tìm thấy sản phẩm hoặc sản phẩm hết hàng, người dùng phải thực hiện lại hoặc huỷ bỏ đơn hàng</w:t>
+            </w:r>
+          </w:p>
+          <w:p>
+            <w:pPr>
+              <w:rPr>
+                <w:rFonts w:ascii="Times New Roman" w:hAnsi="Times New Roman" w:cs="Times New Roman"/>
+                <w:sz w:val="22"/>
+                <w:szCs w:val="22"/>
+                <w:lang w:val="vi-VN"/>
+              </w:rPr>
+            </w:pPr>
+            <w:r>
+              <w:rPr>
+                <w:rFonts w:ascii="Times New Roman" w:hAnsi="Times New Roman" w:cs="Times New Roman"/>
+                <w:sz w:val="22"/>
+                <w:szCs w:val="22"/>
+                <w:lang w:val="vi-VN"/>
+              </w:rPr>
+              <w:t>3.1.1 Không tìm thấy thông tin khách hàng, chọn Tạo mới khách hàng</w:t>
             </w:r>
           </w:p>
         </w:tc>
@@ -1196,82 +643,1435 @@
       <w:tr>
         <w:tc>
           <w:tcPr>
-            <w:tcW w:w="1838" w:type="dxa"/>
-          </w:tcPr>
-          <w:p>
-            <w:pPr>
-              <w:rPr>
-                <w:rFonts w:ascii="Times New Roman" w:hAnsi="Times New Roman" w:cs="Times New Roman"/>
-                <w:sz w:val="22"/>
-                <w:szCs w:val="22"/>
-                <w:lang w:val="vi-VN"/>
-              </w:rPr>
-            </w:pPr>
-            <w:r>
-              <w:rPr>
-                <w:rFonts w:ascii="Times New Roman" w:hAnsi="Times New Roman" w:cs="Times New Roman"/>
-                <w:sz w:val="22"/>
-                <w:szCs w:val="22"/>
-                <w:lang w:val="vi-VN"/>
-              </w:rPr>
-              <w:t>Dòng thay thế</w:t>
-            </w:r>
-          </w:p>
-        </w:tc>
-        <w:tc>
-          <w:tcPr>
-            <w:tcW w:w="7512" w:type="dxa"/>
-          </w:tcPr>
-          <w:p>
-            <w:pPr>
-              <w:rPr>
-                <w:rFonts w:ascii="Times New Roman" w:hAnsi="Times New Roman" w:cs="Times New Roman"/>
-                <w:sz w:val="22"/>
-                <w:szCs w:val="22"/>
-                <w:lang w:val="vi-VN"/>
-              </w:rPr>
-            </w:pPr>
+            <w:tcW w:w="3222" w:type="dxa"/>
+            <w:gridSpan w:val="2"/>
+          </w:tcPr>
+          <w:p>
+            <w:pPr>
+              <w:rPr>
+                <w:rFonts w:ascii="Times New Roman" w:hAnsi="Times New Roman" w:cs="Times New Roman"/>
+                <w:sz w:val="22"/>
+                <w:szCs w:val="22"/>
+                <w:lang w:val="vi-VN"/>
+              </w:rPr>
+            </w:pPr>
+            <w:r>
+              <w:rPr>
+                <w:rFonts w:ascii="Times New Roman" w:hAnsi="Times New Roman" w:cs="Times New Roman"/>
+                <w:sz w:val="22"/>
+                <w:szCs w:val="22"/>
+                <w:lang w:val="vi-VN"/>
+              </w:rPr>
+              <w:t>Tiền điều kiện</w:t>
+            </w:r>
+          </w:p>
+        </w:tc>
+        <w:tc>
+          <w:tcPr>
+            <w:tcW w:w="6406" w:type="dxa"/>
+          </w:tcPr>
+          <w:p>
+            <w:pPr>
+              <w:rPr>
+                <w:rFonts w:ascii="Times New Roman" w:hAnsi="Times New Roman" w:cs="Times New Roman"/>
+                <w:sz w:val="22"/>
+                <w:szCs w:val="22"/>
+                <w:lang w:val="vi-VN"/>
+              </w:rPr>
+            </w:pPr>
+            <w:r>
+              <w:rPr>
+                <w:rFonts w:ascii="Times New Roman" w:hAnsi="Times New Roman" w:cs="Times New Roman"/>
+                <w:sz w:val="22"/>
+                <w:szCs w:val="22"/>
+                <w:lang w:val="vi-VN"/>
+              </w:rPr>
+              <w:t>Người dùng chọn lập hoá đơn thì use case mới bắt đầu</w:t>
+            </w:r>
           </w:p>
         </w:tc>
       </w:tr>
       <w:tr>
         <w:tc>
           <w:tcPr>
-            <w:tcW w:w="1838" w:type="dxa"/>
-          </w:tcPr>
-          <w:p>
-            <w:pPr>
-              <w:rPr>
-                <w:rFonts w:ascii="Times New Roman" w:hAnsi="Times New Roman" w:cs="Times New Roman"/>
-                <w:sz w:val="22"/>
-                <w:szCs w:val="22"/>
-                <w:lang w:val="vi-VN"/>
-              </w:rPr>
-            </w:pPr>
-            <w:r>
-              <w:rPr>
-                <w:rFonts w:ascii="Times New Roman" w:hAnsi="Times New Roman" w:cs="Times New Roman"/>
-                <w:sz w:val="22"/>
-                <w:szCs w:val="22"/>
-                <w:lang w:val="vi-VN"/>
-              </w:rPr>
-              <w:t>Dòng ngoại lệ</w:t>
-            </w:r>
-          </w:p>
-        </w:tc>
-        <w:tc>
-          <w:tcPr>
-            <w:tcW w:w="7512" w:type="dxa"/>
-          </w:tcPr>
-          <w:p>
-            <w:pPr>
-              <w:rPr>
-                <w:rFonts w:ascii="Times New Roman" w:hAnsi="Times New Roman" w:cs="Times New Roman"/>
-                <w:sz w:val="22"/>
-                <w:szCs w:val="22"/>
-                <w:lang w:val="vi-VN"/>
-              </w:rPr>
-            </w:pPr>
+            <w:tcW w:w="3222" w:type="dxa"/>
+            <w:gridSpan w:val="2"/>
+          </w:tcPr>
+          <w:p>
+            <w:pPr>
+              <w:rPr>
+                <w:rFonts w:ascii="Times New Roman" w:hAnsi="Times New Roman" w:cs="Times New Roman"/>
+                <w:sz w:val="22"/>
+                <w:szCs w:val="22"/>
+                <w:lang w:val="vi-VN"/>
+              </w:rPr>
+            </w:pPr>
+            <w:r>
+              <w:rPr>
+                <w:rFonts w:ascii="Times New Roman" w:hAnsi="Times New Roman" w:cs="Times New Roman"/>
+                <w:sz w:val="22"/>
+                <w:szCs w:val="22"/>
+                <w:lang w:val="vi-VN"/>
+              </w:rPr>
+              <w:t>Hậu điều kiện</w:t>
+            </w:r>
+          </w:p>
+        </w:tc>
+        <w:tc>
+          <w:tcPr>
+            <w:tcW w:w="6406" w:type="dxa"/>
+          </w:tcPr>
+          <w:p>
+            <w:pPr>
+              <w:rPr>
+                <w:rFonts w:ascii="Times New Roman" w:hAnsi="Times New Roman" w:cs="Times New Roman"/>
+                <w:sz w:val="22"/>
+                <w:szCs w:val="22"/>
+                <w:lang w:val="vi-VN"/>
+              </w:rPr>
+            </w:pPr>
+            <w:r>
+              <w:rPr>
+                <w:rFonts w:ascii="Times New Roman" w:hAnsi="Times New Roman" w:cs="Times New Roman"/>
+                <w:sz w:val="22"/>
+                <w:szCs w:val="22"/>
+                <w:lang w:val="vi-VN"/>
+              </w:rPr>
+              <w:t>Thông báo tạo đơn hàng thành công</w:t>
+            </w:r>
+          </w:p>
+        </w:tc>
+      </w:tr>
+    </w:tbl>
+    <w:p>
+      <w:pPr>
+        <w:rPr>
+          <w:lang w:val="vi-VN"/>
+        </w:rPr>
+      </w:pPr>
+    </w:p>
+    <w:p>
+      <w:pPr>
+        <w:rPr>
+          <w:lang w:val="vi-VN"/>
+        </w:rPr>
+      </w:pPr>
+      <w:r>
+        <w:rPr>
+          <w:lang w:val="vi-VN"/>
+        </w:rPr>
+        <w:br w:type="column"/>
+      </w:r>
+      <w:r>
+        <w:rPr>
+          <w:lang w:val="vi-VN"/>
+        </w:rPr>
+        <w:lastRenderedPageBreak/>
+        <w:t xml:space="preserve">Use case Xem </w:t>
+      </w:r>
+      <w:r>
+        <w:rPr>
+          <w:lang w:val="vi-VN"/>
+        </w:rPr>
+        <w:t xml:space="preserve">danh sách </w:t>
+      </w:r>
+      <w:r>
+        <w:rPr>
+          <w:lang w:val="vi-VN"/>
+        </w:rPr>
+        <w:t>hoá đơn</w:t>
+      </w:r>
+    </w:p>
+    <w:p>
+      <w:pPr>
+        <w:rPr>
+          <w:lang w:val="vi-VN"/>
+        </w:rPr>
+      </w:pPr>
+      <w:r>
+        <w:rPr>
+          <w:noProof/>
+          <w:lang w:val="vi-VN"/>
+        </w:rPr>
+        <w:drawing>
+          <wp:inline distT="0" distB="0" distL="0" distR="0" wp14:anchorId="019795FE" wp14:editId="581BBC3C">
+            <wp:extent cx="3263900" cy="520700"/>
+            <wp:effectExtent l="0" t="0" r="0" b="0"/>
+            <wp:docPr id="4" name="Picture 4"/>
+            <wp:cNvGraphicFramePr>
+              <a:graphicFrameLocks xmlns:a="http://schemas.openxmlformats.org/drawingml/2006/main" noChangeAspect="1"/>
+            </wp:cNvGraphicFramePr>
+            <a:graphic xmlns:a="http://schemas.openxmlformats.org/drawingml/2006/main">
+              <a:graphicData uri="http://schemas.openxmlformats.org/drawingml/2006/picture">
+                <pic:pic xmlns:pic="http://schemas.openxmlformats.org/drawingml/2006/picture">
+                  <pic:nvPicPr>
+                    <pic:cNvPr id="4" name="Picture 4"/>
+                    <pic:cNvPicPr/>
+                  </pic:nvPicPr>
+                  <pic:blipFill>
+                    <a:blip r:embed="rId8">
+                      <a:extLst>
+                        <a:ext uri="{28A0092B-C50C-407E-A947-70E740481C1C}">
+                          <a14:useLocalDpi xmlns:a14="http://schemas.microsoft.com/office/drawing/2010/main" val="0"/>
+                        </a:ext>
+                      </a:extLst>
+                    </a:blip>
+                    <a:stretch>
+                      <a:fillRect/>
+                    </a:stretch>
+                  </pic:blipFill>
+                  <pic:spPr>
+                    <a:xfrm>
+                      <a:off x="0" y="0"/>
+                      <a:ext cx="3263900" cy="520700"/>
+                    </a:xfrm>
+                    <a:prstGeom prst="rect">
+                      <a:avLst/>
+                    </a:prstGeom>
+                  </pic:spPr>
+                </pic:pic>
+              </a:graphicData>
+            </a:graphic>
+          </wp:inline>
+        </w:drawing>
+      </w:r>
+    </w:p>
+    <w:p>
+      <w:pPr>
+        <w:rPr>
+          <w:lang w:val="vi-VN"/>
+        </w:rPr>
+      </w:pPr>
+    </w:p>
+    <w:p>
+      <w:pPr>
+        <w:rPr>
+          <w:lang w:val="vi-VN"/>
+        </w:rPr>
+      </w:pPr>
+    </w:p>
+    <w:tbl>
+      <w:tblPr>
+        <w:tblStyle w:val="TableGrid"/>
+        <w:tblW w:w="0" w:type="auto"/>
+        <w:tblLook w:val="04A0" w:firstRow="1" w:lastRow="0" w:firstColumn="1" w:lastColumn="0" w:noHBand="0" w:noVBand="1"/>
+      </w:tblPr>
+      <w:tblGrid>
+        <w:gridCol w:w="1571"/>
+        <w:gridCol w:w="1651"/>
+        <w:gridCol w:w="6406"/>
+      </w:tblGrid>
+      <w:tr>
+        <w:tc>
+          <w:tcPr>
+            <w:tcW w:w="3222" w:type="dxa"/>
+            <w:gridSpan w:val="2"/>
+          </w:tcPr>
+          <w:p>
+            <w:pPr>
+              <w:rPr>
+                <w:rFonts w:ascii="Times New Roman" w:hAnsi="Times New Roman" w:cs="Times New Roman"/>
+                <w:sz w:val="22"/>
+                <w:szCs w:val="22"/>
+                <w:lang w:val="vi-VN"/>
+              </w:rPr>
+            </w:pPr>
+            <w:r>
+              <w:rPr>
+                <w:rFonts w:ascii="Times New Roman" w:hAnsi="Times New Roman" w:cs="Times New Roman"/>
+                <w:sz w:val="22"/>
+                <w:szCs w:val="22"/>
+                <w:lang w:val="vi-VN"/>
+              </w:rPr>
+              <w:t>Tên use case</w:t>
+            </w:r>
+          </w:p>
+        </w:tc>
+        <w:tc>
+          <w:tcPr>
+            <w:tcW w:w="6406" w:type="dxa"/>
+          </w:tcPr>
+          <w:p>
+            <w:pPr>
+              <w:rPr>
+                <w:rFonts w:ascii="Times New Roman" w:hAnsi="Times New Roman" w:cs="Times New Roman"/>
+                <w:sz w:val="22"/>
+                <w:szCs w:val="22"/>
+                <w:lang w:val="vi-VN"/>
+              </w:rPr>
+            </w:pPr>
+            <w:r>
+              <w:rPr>
+                <w:rFonts w:ascii="Times New Roman" w:hAnsi="Times New Roman" w:cs="Times New Roman"/>
+                <w:sz w:val="22"/>
+                <w:szCs w:val="22"/>
+                <w:lang w:val="vi-VN"/>
+              </w:rPr>
+              <w:t>Xem danh sách hoá đơn</w:t>
+            </w:r>
+          </w:p>
+        </w:tc>
+      </w:tr>
+      <w:tr>
+        <w:tc>
+          <w:tcPr>
+            <w:tcW w:w="3222" w:type="dxa"/>
+            <w:gridSpan w:val="2"/>
+          </w:tcPr>
+          <w:p>
+            <w:pPr>
+              <w:rPr>
+                <w:rFonts w:ascii="Times New Roman" w:hAnsi="Times New Roman" w:cs="Times New Roman"/>
+                <w:sz w:val="22"/>
+                <w:szCs w:val="22"/>
+                <w:lang w:val="vi-VN"/>
+              </w:rPr>
+            </w:pPr>
+            <w:r>
+              <w:rPr>
+                <w:rFonts w:ascii="Times New Roman" w:hAnsi="Times New Roman" w:cs="Times New Roman"/>
+                <w:sz w:val="22"/>
+                <w:szCs w:val="22"/>
+                <w:lang w:val="vi-VN"/>
+              </w:rPr>
+              <w:t>Tác nhân</w:t>
+            </w:r>
+          </w:p>
+        </w:tc>
+        <w:tc>
+          <w:tcPr>
+            <w:tcW w:w="6406" w:type="dxa"/>
+          </w:tcPr>
+          <w:p>
+            <w:pPr>
+              <w:rPr>
+                <w:rFonts w:ascii="Times New Roman" w:hAnsi="Times New Roman" w:cs="Times New Roman"/>
+                <w:sz w:val="22"/>
+                <w:szCs w:val="22"/>
+                <w:lang w:val="vi-VN"/>
+              </w:rPr>
+            </w:pPr>
+            <w:r>
+              <w:rPr>
+                <w:rFonts w:ascii="Times New Roman" w:hAnsi="Times New Roman" w:cs="Times New Roman"/>
+                <w:sz w:val="22"/>
+                <w:szCs w:val="22"/>
+                <w:lang w:val="vi-VN"/>
+              </w:rPr>
+              <w:t>Chủ gian hàng</w:t>
+            </w:r>
+          </w:p>
+        </w:tc>
+      </w:tr>
+      <w:tr>
+        <w:tc>
+          <w:tcPr>
+            <w:tcW w:w="3222" w:type="dxa"/>
+            <w:gridSpan w:val="2"/>
+          </w:tcPr>
+          <w:p>
+            <w:pPr>
+              <w:rPr>
+                <w:rFonts w:ascii="Times New Roman" w:hAnsi="Times New Roman" w:cs="Times New Roman"/>
+                <w:sz w:val="22"/>
+                <w:szCs w:val="22"/>
+                <w:lang w:val="vi-VN"/>
+              </w:rPr>
+            </w:pPr>
+            <w:r>
+              <w:rPr>
+                <w:rFonts w:ascii="Times New Roman" w:hAnsi="Times New Roman" w:cs="Times New Roman"/>
+                <w:sz w:val="22"/>
+                <w:szCs w:val="22"/>
+                <w:lang w:val="vi-VN"/>
+              </w:rPr>
+              <w:t>Tóm tắt</w:t>
+            </w:r>
+          </w:p>
+        </w:tc>
+        <w:tc>
+          <w:tcPr>
+            <w:tcW w:w="6406" w:type="dxa"/>
+          </w:tcPr>
+          <w:p>
+            <w:pPr>
+              <w:rPr>
+                <w:rFonts w:ascii="Times New Roman" w:hAnsi="Times New Roman" w:cs="Times New Roman"/>
+                <w:sz w:val="22"/>
+                <w:szCs w:val="22"/>
+                <w:lang w:val="vi-VN"/>
+              </w:rPr>
+            </w:pPr>
+            <w:r>
+              <w:rPr>
+                <w:rFonts w:ascii="Times New Roman" w:hAnsi="Times New Roman" w:cs="Times New Roman"/>
+                <w:sz w:val="22"/>
+                <w:szCs w:val="22"/>
+                <w:lang w:val="vi-VN"/>
+              </w:rPr>
+              <w:t>Là người dùng, tôi muốn xem thông tin các hoá đơn</w:t>
+            </w:r>
+          </w:p>
+        </w:tc>
+      </w:tr>
+      <w:tr>
+        <w:tc>
+          <w:tcPr>
+            <w:tcW w:w="3222" w:type="dxa"/>
+            <w:gridSpan w:val="2"/>
+          </w:tcPr>
+          <w:p>
+            <w:pPr>
+              <w:rPr>
+                <w:rFonts w:ascii="Times New Roman" w:hAnsi="Times New Roman" w:cs="Times New Roman"/>
+                <w:sz w:val="22"/>
+                <w:szCs w:val="22"/>
+                <w:lang w:val="vi-VN"/>
+              </w:rPr>
+            </w:pPr>
+            <w:r>
+              <w:rPr>
+                <w:rFonts w:ascii="Times New Roman" w:hAnsi="Times New Roman" w:cs="Times New Roman"/>
+                <w:sz w:val="22"/>
+                <w:szCs w:val="22"/>
+                <w:lang w:val="vi-VN"/>
+              </w:rPr>
+              <w:t>Điều kiện tiên quyết</w:t>
+            </w:r>
+          </w:p>
+        </w:tc>
+        <w:tc>
+          <w:tcPr>
+            <w:tcW w:w="6406" w:type="dxa"/>
+          </w:tcPr>
+          <w:p>
+            <w:pPr>
+              <w:rPr>
+                <w:rFonts w:ascii="Times New Roman" w:hAnsi="Times New Roman" w:cs="Times New Roman"/>
+                <w:sz w:val="22"/>
+                <w:szCs w:val="22"/>
+                <w:lang w:val="vi-VN"/>
+              </w:rPr>
+            </w:pPr>
+            <w:r>
+              <w:rPr>
+                <w:rFonts w:ascii="Times New Roman" w:hAnsi="Times New Roman" w:cs="Times New Roman"/>
+                <w:sz w:val="22"/>
+                <w:szCs w:val="22"/>
+                <w:lang w:val="vi-VN"/>
+              </w:rPr>
+              <w:t>Chủ gian hàng truy cập vào trang web</w:t>
+            </w:r>
+          </w:p>
+        </w:tc>
+      </w:tr>
+      <w:tr>
+        <w:tc>
+          <w:tcPr>
+            <w:tcW w:w="1571" w:type="dxa"/>
+            <w:vMerge w:val="restart"/>
+          </w:tcPr>
+          <w:p>
+            <w:pPr>
+              <w:rPr>
+                <w:rFonts w:ascii="Times New Roman" w:hAnsi="Times New Roman" w:cs="Times New Roman"/>
+                <w:sz w:val="22"/>
+                <w:szCs w:val="22"/>
+                <w:lang w:val="vi-VN"/>
+              </w:rPr>
+            </w:pPr>
+            <w:r>
+              <w:rPr>
+                <w:rFonts w:ascii="Times New Roman" w:hAnsi="Times New Roman" w:cs="Times New Roman"/>
+                <w:sz w:val="22"/>
+                <w:szCs w:val="22"/>
+                <w:lang w:val="vi-VN"/>
+              </w:rPr>
+              <w:t>Dòng sự kiện</w:t>
+            </w:r>
+          </w:p>
+        </w:tc>
+        <w:tc>
+          <w:tcPr>
+            <w:tcW w:w="1651" w:type="dxa"/>
+          </w:tcPr>
+          <w:p>
+            <w:pPr>
+              <w:rPr>
+                <w:rFonts w:ascii="Times New Roman" w:hAnsi="Times New Roman" w:cs="Times New Roman"/>
+                <w:sz w:val="22"/>
+                <w:szCs w:val="22"/>
+                <w:lang w:val="vi-VN"/>
+              </w:rPr>
+            </w:pPr>
+            <w:r>
+              <w:rPr>
+                <w:rFonts w:ascii="Times New Roman" w:hAnsi="Times New Roman" w:cs="Times New Roman"/>
+                <w:sz w:val="22"/>
+                <w:szCs w:val="22"/>
+                <w:lang w:val="vi-VN"/>
+              </w:rPr>
+              <w:t>Dòng sự kiện chính</w:t>
+            </w:r>
+          </w:p>
+        </w:tc>
+        <w:tc>
+          <w:tcPr>
+            <w:tcW w:w="6406" w:type="dxa"/>
+          </w:tcPr>
+          <w:p>
+            <w:pPr>
+              <w:rPr>
+                <w:rFonts w:ascii="Times New Roman" w:hAnsi="Times New Roman" w:cs="Times New Roman"/>
+                <w:sz w:val="22"/>
+                <w:szCs w:val="22"/>
+                <w:lang w:val="vi-VN"/>
+              </w:rPr>
+            </w:pPr>
+            <w:r>
+              <w:rPr>
+                <w:rFonts w:ascii="Times New Roman" w:hAnsi="Times New Roman" w:cs="Times New Roman"/>
+                <w:sz w:val="22"/>
+                <w:szCs w:val="22"/>
+                <w:lang w:val="vi-VN"/>
+              </w:rPr>
+              <w:t>1. Chọn Xem danh sách hoá đơn</w:t>
+            </w:r>
+          </w:p>
+          <w:p>
+            <w:pPr>
+              <w:rPr>
+                <w:rFonts w:ascii="Times New Roman" w:hAnsi="Times New Roman" w:cs="Times New Roman"/>
+                <w:sz w:val="22"/>
+                <w:szCs w:val="22"/>
+                <w:lang w:val="vi-VN"/>
+              </w:rPr>
+            </w:pPr>
+            <w:r>
+              <w:rPr>
+                <w:rFonts w:ascii="Times New Roman" w:hAnsi="Times New Roman" w:cs="Times New Roman"/>
+                <w:sz w:val="22"/>
+                <w:szCs w:val="22"/>
+                <w:lang w:val="vi-VN"/>
+              </w:rPr>
+              <w:t>1.1 Nhập mã hoá đơn để tìm kiếm hoá đơn</w:t>
+            </w:r>
+          </w:p>
+          <w:p>
+            <w:pPr>
+              <w:rPr>
+                <w:rFonts w:ascii="Times New Roman" w:hAnsi="Times New Roman" w:cs="Times New Roman"/>
+                <w:sz w:val="22"/>
+                <w:szCs w:val="22"/>
+                <w:lang w:val="vi-VN"/>
+              </w:rPr>
+            </w:pPr>
+            <w:r>
+              <w:rPr>
+                <w:rFonts w:ascii="Times New Roman" w:hAnsi="Times New Roman" w:cs="Times New Roman"/>
+                <w:sz w:val="22"/>
+                <w:szCs w:val="22"/>
+                <w:lang w:val="vi-VN"/>
+              </w:rPr>
+              <w:t>1.2 Nhập ngày hoá đơn để tìm kiếm hoá đơn theo ngày</w:t>
+            </w:r>
+          </w:p>
+          <w:p>
+            <w:pPr>
+              <w:rPr>
+                <w:rFonts w:ascii="Times New Roman" w:hAnsi="Times New Roman" w:cs="Times New Roman"/>
+                <w:sz w:val="22"/>
+                <w:szCs w:val="22"/>
+                <w:lang w:val="vi-VN"/>
+              </w:rPr>
+            </w:pPr>
+            <w:r>
+              <w:rPr>
+                <w:rFonts w:ascii="Times New Roman" w:hAnsi="Times New Roman" w:cs="Times New Roman"/>
+                <w:sz w:val="22"/>
+                <w:szCs w:val="22"/>
+                <w:lang w:val="vi-VN"/>
+              </w:rPr>
+              <w:t>1.3 Nhập mã sku hoặc tên sản phẩm để tìm kiếm hoá đơn theo sản phẩm</w:t>
+            </w:r>
+          </w:p>
+          <w:p>
+            <w:pPr>
+              <w:rPr>
+                <w:rFonts w:ascii="Times New Roman" w:hAnsi="Times New Roman" w:cs="Times New Roman"/>
+                <w:sz w:val="22"/>
+                <w:szCs w:val="22"/>
+                <w:lang w:val="vi-VN"/>
+              </w:rPr>
+            </w:pPr>
+            <w:r>
+              <w:rPr>
+                <w:rFonts w:ascii="Times New Roman" w:hAnsi="Times New Roman" w:cs="Times New Roman"/>
+                <w:sz w:val="22"/>
+                <w:szCs w:val="22"/>
+                <w:lang w:val="vi-VN"/>
+              </w:rPr>
+              <w:t>1.4 Nhập số điện thoại hoặc họ tên khách hàng để tìm kiếm hoá đơn theo khách hàng</w:t>
+            </w:r>
+          </w:p>
+          <w:p>
+            <w:pPr>
+              <w:rPr>
+                <w:rFonts w:ascii="Times New Roman" w:hAnsi="Times New Roman" w:cs="Times New Roman"/>
+                <w:sz w:val="22"/>
+                <w:szCs w:val="22"/>
+                <w:lang w:val="vi-VN"/>
+              </w:rPr>
+            </w:pPr>
+            <w:r>
+              <w:rPr>
+                <w:rFonts w:ascii="Times New Roman" w:hAnsi="Times New Roman" w:cs="Times New Roman"/>
+                <w:sz w:val="22"/>
+                <w:szCs w:val="22"/>
+                <w:lang w:val="vi-VN"/>
+              </w:rPr>
+              <w:t>1.5 Nhập tên nhân viên để tìm kiếm hoá đơn theo nhân viên thanh toán</w:t>
+            </w:r>
+          </w:p>
+          <w:p>
+            <w:pPr>
+              <w:rPr>
+                <w:rFonts w:ascii="Times New Roman" w:hAnsi="Times New Roman" w:cs="Times New Roman"/>
+                <w:sz w:val="22"/>
+                <w:szCs w:val="22"/>
+                <w:lang w:val="vi-VN"/>
+              </w:rPr>
+            </w:pPr>
+            <w:r>
+              <w:rPr>
+                <w:rFonts w:ascii="Times New Roman" w:hAnsi="Times New Roman" w:cs="Times New Roman"/>
+                <w:sz w:val="22"/>
+                <w:szCs w:val="22"/>
+                <w:lang w:val="vi-VN"/>
+              </w:rPr>
+              <w:t>2. Chọn Xem chi tiết 1 hoá đơn</w:t>
+            </w:r>
+          </w:p>
+          <w:p>
+            <w:pPr>
+              <w:rPr>
+                <w:rFonts w:ascii="Times New Roman" w:hAnsi="Times New Roman" w:cs="Times New Roman"/>
+                <w:sz w:val="22"/>
+                <w:szCs w:val="22"/>
+                <w:lang w:val="vi-VN"/>
+              </w:rPr>
+            </w:pPr>
+            <w:r>
+              <w:rPr>
+                <w:rFonts w:ascii="Times New Roman" w:hAnsi="Times New Roman" w:cs="Times New Roman"/>
+                <w:sz w:val="22"/>
+                <w:szCs w:val="22"/>
+                <w:lang w:val="vi-VN"/>
+              </w:rPr>
+              <w:t>2.1 Hiển thị thông tin chi tiết 1 hoá đơn</w:t>
+            </w:r>
+          </w:p>
+        </w:tc>
+      </w:tr>
+      <w:tr>
+        <w:trPr>
+          <w:trHeight w:val="665"/>
+        </w:trPr>
+        <w:tc>
+          <w:tcPr>
+            <w:tcW w:w="1571" w:type="dxa"/>
+            <w:vMerge/>
+          </w:tcPr>
+          <w:p>
+            <w:pPr>
+              <w:rPr>
+                <w:rFonts w:ascii="Times New Roman" w:hAnsi="Times New Roman" w:cs="Times New Roman"/>
+                <w:sz w:val="22"/>
+                <w:szCs w:val="22"/>
+                <w:lang w:val="vi-VN"/>
+              </w:rPr>
+            </w:pPr>
+          </w:p>
+        </w:tc>
+        <w:tc>
+          <w:tcPr>
+            <w:tcW w:w="1651" w:type="dxa"/>
+          </w:tcPr>
+          <w:p>
+            <w:pPr>
+              <w:rPr>
+                <w:rFonts w:ascii="Times New Roman" w:hAnsi="Times New Roman" w:cs="Times New Roman"/>
+                <w:sz w:val="22"/>
+                <w:szCs w:val="22"/>
+                <w:lang w:val="vi-VN"/>
+              </w:rPr>
+            </w:pPr>
+            <w:r>
+              <w:rPr>
+                <w:rFonts w:ascii="Times New Roman" w:hAnsi="Times New Roman" w:cs="Times New Roman"/>
+                <w:sz w:val="22"/>
+                <w:szCs w:val="22"/>
+                <w:lang w:val="vi-VN"/>
+              </w:rPr>
+              <w:t>Dòng sự kiện phụ</w:t>
+            </w:r>
+          </w:p>
+        </w:tc>
+        <w:tc>
+          <w:tcPr>
+            <w:tcW w:w="6406" w:type="dxa"/>
+          </w:tcPr>
+          <w:p>
+            <w:pPr>
+              <w:rPr>
+                <w:rFonts w:ascii="Times New Roman" w:hAnsi="Times New Roman" w:cs="Times New Roman"/>
+                <w:sz w:val="22"/>
+                <w:szCs w:val="22"/>
+                <w:lang w:val="vi-VN"/>
+              </w:rPr>
+            </w:pPr>
+          </w:p>
+        </w:tc>
+      </w:tr>
+      <w:tr>
+        <w:tc>
+          <w:tcPr>
+            <w:tcW w:w="3222" w:type="dxa"/>
+            <w:gridSpan w:val="2"/>
+          </w:tcPr>
+          <w:p>
+            <w:pPr>
+              <w:rPr>
+                <w:rFonts w:ascii="Times New Roman" w:hAnsi="Times New Roman" w:cs="Times New Roman"/>
+                <w:sz w:val="22"/>
+                <w:szCs w:val="22"/>
+                <w:lang w:val="vi-VN"/>
+              </w:rPr>
+            </w:pPr>
+            <w:r>
+              <w:rPr>
+                <w:rFonts w:ascii="Times New Roman" w:hAnsi="Times New Roman" w:cs="Times New Roman"/>
+                <w:sz w:val="22"/>
+                <w:szCs w:val="22"/>
+                <w:lang w:val="vi-VN"/>
+              </w:rPr>
+              <w:t>Tiền điều kiện</w:t>
+            </w:r>
+          </w:p>
+        </w:tc>
+        <w:tc>
+          <w:tcPr>
+            <w:tcW w:w="6406" w:type="dxa"/>
+          </w:tcPr>
+          <w:p>
+            <w:pPr>
+              <w:rPr>
+                <w:rFonts w:ascii="Times New Roman" w:hAnsi="Times New Roman" w:cs="Times New Roman"/>
+                <w:sz w:val="22"/>
+                <w:szCs w:val="22"/>
+                <w:lang w:val="vi-VN"/>
+              </w:rPr>
+            </w:pPr>
+            <w:r>
+              <w:rPr>
+                <w:rFonts w:ascii="Times New Roman" w:hAnsi="Times New Roman" w:cs="Times New Roman"/>
+                <w:sz w:val="22"/>
+                <w:szCs w:val="22"/>
+                <w:lang w:val="vi-VN"/>
+              </w:rPr>
+              <w:t xml:space="preserve">Người dùng chọn </w:t>
+            </w:r>
+            <w:r>
+              <w:rPr>
+                <w:rFonts w:ascii="Times New Roman" w:hAnsi="Times New Roman" w:cs="Times New Roman"/>
+                <w:sz w:val="22"/>
+                <w:szCs w:val="22"/>
+                <w:lang w:val="vi-VN"/>
+              </w:rPr>
+              <w:t>xem danh sách</w:t>
+            </w:r>
+            <w:r>
+              <w:rPr>
+                <w:rFonts w:ascii="Times New Roman" w:hAnsi="Times New Roman" w:cs="Times New Roman"/>
+                <w:sz w:val="22"/>
+                <w:szCs w:val="22"/>
+                <w:lang w:val="vi-VN"/>
+              </w:rPr>
+              <w:t xml:space="preserve"> thì use case mới bắt đầu</w:t>
+            </w:r>
+          </w:p>
+        </w:tc>
+      </w:tr>
+      <w:tr>
+        <w:tc>
+          <w:tcPr>
+            <w:tcW w:w="3222" w:type="dxa"/>
+            <w:gridSpan w:val="2"/>
+          </w:tcPr>
+          <w:p>
+            <w:pPr>
+              <w:rPr>
+                <w:rFonts w:ascii="Times New Roman" w:hAnsi="Times New Roman" w:cs="Times New Roman"/>
+                <w:sz w:val="22"/>
+                <w:szCs w:val="22"/>
+                <w:lang w:val="vi-VN"/>
+              </w:rPr>
+            </w:pPr>
+            <w:r>
+              <w:rPr>
+                <w:rFonts w:ascii="Times New Roman" w:hAnsi="Times New Roman" w:cs="Times New Roman"/>
+                <w:sz w:val="22"/>
+                <w:szCs w:val="22"/>
+                <w:lang w:val="vi-VN"/>
+              </w:rPr>
+              <w:t>Hậu điều kiện</w:t>
+            </w:r>
+          </w:p>
+        </w:tc>
+        <w:tc>
+          <w:tcPr>
+            <w:tcW w:w="6406" w:type="dxa"/>
+          </w:tcPr>
+          <w:p>
+            <w:pPr>
+              <w:rPr>
+                <w:rFonts w:ascii="Times New Roman" w:hAnsi="Times New Roman" w:cs="Times New Roman"/>
+                <w:sz w:val="22"/>
+                <w:szCs w:val="22"/>
+                <w:lang w:val="vi-VN"/>
+              </w:rPr>
+            </w:pPr>
+            <w:r>
+              <w:rPr>
+                <w:rFonts w:ascii="Times New Roman" w:hAnsi="Times New Roman" w:cs="Times New Roman"/>
+                <w:sz w:val="22"/>
+                <w:szCs w:val="22"/>
+                <w:lang w:val="vi-VN"/>
+              </w:rPr>
+              <w:t>Hiển thị danh sách các hoá đơn</w:t>
+            </w:r>
+          </w:p>
+        </w:tc>
+      </w:tr>
+    </w:tbl>
+    <w:p>
+      <w:pPr>
+        <w:rPr>
+          <w:lang w:val="vi-VN"/>
+        </w:rPr>
+      </w:pPr>
+    </w:p>
+    <w:p>
+      <w:pPr>
+        <w:rPr>
+          <w:lang w:val="vi-VN"/>
+        </w:rPr>
+      </w:pPr>
+    </w:p>
+    <w:p>
+      <w:pPr>
+        <w:rPr>
+          <w:lang w:val="vi-VN"/>
+        </w:rPr>
+      </w:pPr>
+      <w:r>
+        <w:rPr>
+          <w:lang w:val="vi-VN"/>
+        </w:rPr>
+        <w:t>Use case xoá đơn hàng</w:t>
+      </w:r>
+    </w:p>
+    <w:p>
+      <w:pPr>
+        <w:rPr>
+          <w:lang w:val="vi-VN"/>
+        </w:rPr>
+      </w:pPr>
+    </w:p>
+    <w:p>
+      <w:pPr>
+        <w:rPr>
+          <w:lang w:val="vi-VN"/>
+        </w:rPr>
+      </w:pPr>
+      <w:r>
+        <w:rPr>
+          <w:noProof/>
+          <w:lang w:val="vi-VN"/>
+        </w:rPr>
+        <w:drawing>
+          <wp:inline distT="0" distB="0" distL="0" distR="0" wp14:anchorId="444E4D81" wp14:editId="2621CF77">
+            <wp:extent cx="1739900" cy="520700"/>
+            <wp:effectExtent l="0" t="0" r="0" b="0"/>
+            <wp:docPr id="3" name="Picture 3" descr="Shape, rectangle&#10;&#10;Description automatically generated"/>
+            <wp:cNvGraphicFramePr>
+              <a:graphicFrameLocks xmlns:a="http://schemas.openxmlformats.org/drawingml/2006/main" noChangeAspect="1"/>
+            </wp:cNvGraphicFramePr>
+            <a:graphic xmlns:a="http://schemas.openxmlformats.org/drawingml/2006/main">
+              <a:graphicData uri="http://schemas.openxmlformats.org/drawingml/2006/picture">
+                <pic:pic xmlns:pic="http://schemas.openxmlformats.org/drawingml/2006/picture">
+                  <pic:nvPicPr>
+                    <pic:cNvPr id="3" name="Picture 3" descr="Shape, rectangle&#10;&#10;Description automatically generated"/>
+                    <pic:cNvPicPr/>
+                  </pic:nvPicPr>
+                  <pic:blipFill>
+                    <a:blip r:embed="rId9">
+                      <a:extLst>
+                        <a:ext uri="{28A0092B-C50C-407E-A947-70E740481C1C}">
+                          <a14:useLocalDpi xmlns:a14="http://schemas.microsoft.com/office/drawing/2010/main" val="0"/>
+                        </a:ext>
+                      </a:extLst>
+                    </a:blip>
+                    <a:stretch>
+                      <a:fillRect/>
+                    </a:stretch>
+                  </pic:blipFill>
+                  <pic:spPr>
+                    <a:xfrm>
+                      <a:off x="0" y="0"/>
+                      <a:ext cx="1739900" cy="520700"/>
+                    </a:xfrm>
+                    <a:prstGeom prst="rect">
+                      <a:avLst/>
+                    </a:prstGeom>
+                  </pic:spPr>
+                </pic:pic>
+              </a:graphicData>
+            </a:graphic>
+          </wp:inline>
+        </w:drawing>
+      </w:r>
+    </w:p>
+    <w:p>
+      <w:pPr>
+        <w:rPr>
+          <w:lang w:val="vi-VN"/>
+        </w:rPr>
+      </w:pPr>
+    </w:p>
+    <w:tbl>
+      <w:tblPr>
+        <w:tblStyle w:val="TableGrid"/>
+        <w:tblW w:w="0" w:type="auto"/>
+        <w:tblLook w:val="04A0" w:firstRow="1" w:lastRow="0" w:firstColumn="1" w:lastColumn="0" w:noHBand="0" w:noVBand="1"/>
+      </w:tblPr>
+      <w:tblGrid>
+        <w:gridCol w:w="1571"/>
+        <w:gridCol w:w="1651"/>
+        <w:gridCol w:w="6406"/>
+      </w:tblGrid>
+      <w:tr>
+        <w:tc>
+          <w:tcPr>
+            <w:tcW w:w="3222" w:type="dxa"/>
+            <w:gridSpan w:val="2"/>
+          </w:tcPr>
+          <w:p>
+            <w:pPr>
+              <w:rPr>
+                <w:rFonts w:ascii="Times New Roman" w:hAnsi="Times New Roman" w:cs="Times New Roman"/>
+                <w:sz w:val="22"/>
+                <w:szCs w:val="22"/>
+                <w:lang w:val="vi-VN"/>
+              </w:rPr>
+            </w:pPr>
+            <w:r>
+              <w:rPr>
+                <w:rFonts w:ascii="Times New Roman" w:hAnsi="Times New Roman" w:cs="Times New Roman"/>
+                <w:sz w:val="22"/>
+                <w:szCs w:val="22"/>
+                <w:lang w:val="vi-VN"/>
+              </w:rPr>
+              <w:t>Tên use case</w:t>
+            </w:r>
+          </w:p>
+        </w:tc>
+        <w:tc>
+          <w:tcPr>
+            <w:tcW w:w="6406" w:type="dxa"/>
+          </w:tcPr>
+          <w:p>
+            <w:pPr>
+              <w:rPr>
+                <w:rFonts w:ascii="Times New Roman" w:hAnsi="Times New Roman" w:cs="Times New Roman"/>
+                <w:sz w:val="22"/>
+                <w:szCs w:val="22"/>
+                <w:lang w:val="vi-VN"/>
+              </w:rPr>
+            </w:pPr>
+            <w:r>
+              <w:rPr>
+                <w:rFonts w:ascii="Times New Roman" w:hAnsi="Times New Roman" w:cs="Times New Roman"/>
+                <w:sz w:val="22"/>
+                <w:szCs w:val="22"/>
+                <w:lang w:val="vi-VN"/>
+              </w:rPr>
+              <w:t>Xoá hoá đơn</w:t>
+            </w:r>
+          </w:p>
+        </w:tc>
+      </w:tr>
+      <w:tr>
+        <w:tc>
+          <w:tcPr>
+            <w:tcW w:w="3222" w:type="dxa"/>
+            <w:gridSpan w:val="2"/>
+          </w:tcPr>
+          <w:p>
+            <w:pPr>
+              <w:rPr>
+                <w:rFonts w:ascii="Times New Roman" w:hAnsi="Times New Roman" w:cs="Times New Roman"/>
+                <w:sz w:val="22"/>
+                <w:szCs w:val="22"/>
+                <w:lang w:val="vi-VN"/>
+              </w:rPr>
+            </w:pPr>
+            <w:r>
+              <w:rPr>
+                <w:rFonts w:ascii="Times New Roman" w:hAnsi="Times New Roman" w:cs="Times New Roman"/>
+                <w:sz w:val="22"/>
+                <w:szCs w:val="22"/>
+                <w:lang w:val="vi-VN"/>
+              </w:rPr>
+              <w:t>Tác nhân</w:t>
+            </w:r>
+          </w:p>
+        </w:tc>
+        <w:tc>
+          <w:tcPr>
+            <w:tcW w:w="6406" w:type="dxa"/>
+          </w:tcPr>
+          <w:p>
+            <w:pPr>
+              <w:rPr>
+                <w:rFonts w:ascii="Times New Roman" w:hAnsi="Times New Roman" w:cs="Times New Roman"/>
+                <w:sz w:val="22"/>
+                <w:szCs w:val="22"/>
+                <w:lang w:val="vi-VN"/>
+              </w:rPr>
+            </w:pPr>
+            <w:r>
+              <w:rPr>
+                <w:rFonts w:ascii="Times New Roman" w:hAnsi="Times New Roman" w:cs="Times New Roman"/>
+                <w:sz w:val="22"/>
+                <w:szCs w:val="22"/>
+                <w:lang w:val="vi-VN"/>
+              </w:rPr>
+              <w:t>Chủ gian hàng</w:t>
+            </w:r>
+          </w:p>
+        </w:tc>
+      </w:tr>
+      <w:tr>
+        <w:tc>
+          <w:tcPr>
+            <w:tcW w:w="3222" w:type="dxa"/>
+            <w:gridSpan w:val="2"/>
+          </w:tcPr>
+          <w:p>
+            <w:pPr>
+              <w:rPr>
+                <w:rFonts w:ascii="Times New Roman" w:hAnsi="Times New Roman" w:cs="Times New Roman"/>
+                <w:sz w:val="22"/>
+                <w:szCs w:val="22"/>
+                <w:lang w:val="vi-VN"/>
+              </w:rPr>
+            </w:pPr>
+            <w:r>
+              <w:rPr>
+                <w:rFonts w:ascii="Times New Roman" w:hAnsi="Times New Roman" w:cs="Times New Roman"/>
+                <w:sz w:val="22"/>
+                <w:szCs w:val="22"/>
+                <w:lang w:val="vi-VN"/>
+              </w:rPr>
+              <w:t>Tóm tắt</w:t>
+            </w:r>
+          </w:p>
+        </w:tc>
+        <w:tc>
+          <w:tcPr>
+            <w:tcW w:w="6406" w:type="dxa"/>
+          </w:tcPr>
+          <w:p>
+            <w:pPr>
+              <w:rPr>
+                <w:rFonts w:ascii="Times New Roman" w:hAnsi="Times New Roman" w:cs="Times New Roman"/>
+                <w:sz w:val="22"/>
+                <w:szCs w:val="22"/>
+                <w:lang w:val="vi-VN"/>
+              </w:rPr>
+            </w:pPr>
+            <w:r>
+              <w:rPr>
+                <w:rFonts w:ascii="Times New Roman" w:hAnsi="Times New Roman" w:cs="Times New Roman"/>
+                <w:sz w:val="22"/>
+                <w:szCs w:val="22"/>
+                <w:lang w:val="vi-VN"/>
+              </w:rPr>
+              <w:t xml:space="preserve">Là người dùng, tôi muốn </w:t>
+            </w:r>
+            <w:r>
+              <w:rPr>
+                <w:rFonts w:ascii="Times New Roman" w:hAnsi="Times New Roman" w:cs="Times New Roman"/>
+                <w:sz w:val="22"/>
+                <w:szCs w:val="22"/>
+                <w:lang w:val="vi-VN"/>
+              </w:rPr>
+              <w:t xml:space="preserve">xoá các hoá đơn </w:t>
+            </w:r>
+          </w:p>
+        </w:tc>
+      </w:tr>
+      <w:tr>
+        <w:tc>
+          <w:tcPr>
+            <w:tcW w:w="3222" w:type="dxa"/>
+            <w:gridSpan w:val="2"/>
+          </w:tcPr>
+          <w:p>
+            <w:pPr>
+              <w:rPr>
+                <w:rFonts w:ascii="Times New Roman" w:hAnsi="Times New Roman" w:cs="Times New Roman"/>
+                <w:sz w:val="22"/>
+                <w:szCs w:val="22"/>
+                <w:lang w:val="vi-VN"/>
+              </w:rPr>
+            </w:pPr>
+            <w:r>
+              <w:rPr>
+                <w:rFonts w:ascii="Times New Roman" w:hAnsi="Times New Roman" w:cs="Times New Roman"/>
+                <w:sz w:val="22"/>
+                <w:szCs w:val="22"/>
+                <w:lang w:val="vi-VN"/>
+              </w:rPr>
+              <w:t>Điều kiện tiên quyết</w:t>
+            </w:r>
+          </w:p>
+        </w:tc>
+        <w:tc>
+          <w:tcPr>
+            <w:tcW w:w="6406" w:type="dxa"/>
+          </w:tcPr>
+          <w:p>
+            <w:pPr>
+              <w:rPr>
+                <w:rFonts w:ascii="Times New Roman" w:hAnsi="Times New Roman" w:cs="Times New Roman"/>
+                <w:sz w:val="22"/>
+                <w:szCs w:val="22"/>
+                <w:lang w:val="vi-VN"/>
+              </w:rPr>
+            </w:pPr>
+            <w:r>
+              <w:rPr>
+                <w:rFonts w:ascii="Times New Roman" w:hAnsi="Times New Roman" w:cs="Times New Roman"/>
+                <w:sz w:val="22"/>
+                <w:szCs w:val="22"/>
+                <w:lang w:val="vi-VN"/>
+              </w:rPr>
+              <w:t>Chủ gian hàng truy cập vào trang web</w:t>
+            </w:r>
+          </w:p>
+        </w:tc>
+      </w:tr>
+      <w:tr>
+        <w:tc>
+          <w:tcPr>
+            <w:tcW w:w="1571" w:type="dxa"/>
+            <w:vMerge w:val="restart"/>
+          </w:tcPr>
+          <w:p>
+            <w:pPr>
+              <w:rPr>
+                <w:rFonts w:ascii="Times New Roman" w:hAnsi="Times New Roman" w:cs="Times New Roman"/>
+                <w:sz w:val="22"/>
+                <w:szCs w:val="22"/>
+                <w:lang w:val="vi-VN"/>
+              </w:rPr>
+            </w:pPr>
+            <w:r>
+              <w:rPr>
+                <w:rFonts w:ascii="Times New Roman" w:hAnsi="Times New Roman" w:cs="Times New Roman"/>
+                <w:sz w:val="22"/>
+                <w:szCs w:val="22"/>
+                <w:lang w:val="vi-VN"/>
+              </w:rPr>
+              <w:t>Dòng sự kiện</w:t>
+            </w:r>
+          </w:p>
+        </w:tc>
+        <w:tc>
+          <w:tcPr>
+            <w:tcW w:w="1651" w:type="dxa"/>
+          </w:tcPr>
+          <w:p>
+            <w:pPr>
+              <w:rPr>
+                <w:rFonts w:ascii="Times New Roman" w:hAnsi="Times New Roman" w:cs="Times New Roman"/>
+                <w:sz w:val="22"/>
+                <w:szCs w:val="22"/>
+                <w:lang w:val="vi-VN"/>
+              </w:rPr>
+            </w:pPr>
+            <w:r>
+              <w:rPr>
+                <w:rFonts w:ascii="Times New Roman" w:hAnsi="Times New Roman" w:cs="Times New Roman"/>
+                <w:sz w:val="22"/>
+                <w:szCs w:val="22"/>
+                <w:lang w:val="vi-VN"/>
+              </w:rPr>
+              <w:t>Dòng sự kiện chính</w:t>
+            </w:r>
+          </w:p>
+        </w:tc>
+        <w:tc>
+          <w:tcPr>
+            <w:tcW w:w="6406" w:type="dxa"/>
+          </w:tcPr>
+          <w:p>
+            <w:pPr>
+              <w:rPr>
+                <w:rFonts w:ascii="Times New Roman" w:hAnsi="Times New Roman" w:cs="Times New Roman"/>
+                <w:sz w:val="22"/>
+                <w:szCs w:val="22"/>
+                <w:lang w:val="vi-VN"/>
+              </w:rPr>
+            </w:pPr>
+            <w:r>
+              <w:rPr>
+                <w:rFonts w:ascii="Times New Roman" w:hAnsi="Times New Roman" w:cs="Times New Roman"/>
+                <w:sz w:val="22"/>
+                <w:szCs w:val="22"/>
+                <w:lang w:val="vi-VN"/>
+              </w:rPr>
+              <w:t>1. Chọn Xem danh sách hoá đơn</w:t>
+            </w:r>
+          </w:p>
+          <w:p>
+            <w:pPr>
+              <w:rPr>
+                <w:rFonts w:ascii="Times New Roman" w:hAnsi="Times New Roman" w:cs="Times New Roman"/>
+                <w:sz w:val="22"/>
+                <w:szCs w:val="22"/>
+                <w:lang w:val="vi-VN"/>
+              </w:rPr>
+            </w:pPr>
+            <w:r>
+              <w:rPr>
+                <w:rFonts w:ascii="Times New Roman" w:hAnsi="Times New Roman" w:cs="Times New Roman"/>
+                <w:sz w:val="22"/>
+                <w:szCs w:val="22"/>
+                <w:lang w:val="vi-VN"/>
+              </w:rPr>
+              <w:t>2. Chọn các hoá đơn cần xoá</w:t>
+            </w:r>
+          </w:p>
+          <w:p>
+            <w:pPr>
+              <w:rPr>
+                <w:rFonts w:ascii="Times New Roman" w:hAnsi="Times New Roman" w:cs="Times New Roman"/>
+                <w:sz w:val="22"/>
+                <w:szCs w:val="22"/>
+                <w:lang w:val="vi-VN"/>
+              </w:rPr>
+            </w:pPr>
+            <w:r>
+              <w:rPr>
+                <w:rFonts w:ascii="Times New Roman" w:hAnsi="Times New Roman" w:cs="Times New Roman"/>
+                <w:sz w:val="22"/>
+                <w:szCs w:val="22"/>
+                <w:lang w:val="vi-VN"/>
+              </w:rPr>
+              <w:t>3. Hiện thị bảng xác nhận xoá, xác nhận xoá</w:t>
+            </w:r>
+          </w:p>
+        </w:tc>
+      </w:tr>
+      <w:tr>
+        <w:trPr>
+          <w:trHeight w:val="665"/>
+        </w:trPr>
+        <w:tc>
+          <w:tcPr>
+            <w:tcW w:w="1571" w:type="dxa"/>
+            <w:vMerge/>
+          </w:tcPr>
+          <w:p>
+            <w:pPr>
+              <w:rPr>
+                <w:rFonts w:ascii="Times New Roman" w:hAnsi="Times New Roman" w:cs="Times New Roman"/>
+                <w:sz w:val="22"/>
+                <w:szCs w:val="22"/>
+                <w:lang w:val="vi-VN"/>
+              </w:rPr>
+            </w:pPr>
+          </w:p>
+        </w:tc>
+        <w:tc>
+          <w:tcPr>
+            <w:tcW w:w="1651" w:type="dxa"/>
+          </w:tcPr>
+          <w:p>
+            <w:pPr>
+              <w:rPr>
+                <w:rFonts w:ascii="Times New Roman" w:hAnsi="Times New Roman" w:cs="Times New Roman"/>
+                <w:sz w:val="22"/>
+                <w:szCs w:val="22"/>
+                <w:lang w:val="vi-VN"/>
+              </w:rPr>
+            </w:pPr>
+            <w:r>
+              <w:rPr>
+                <w:rFonts w:ascii="Times New Roman" w:hAnsi="Times New Roman" w:cs="Times New Roman"/>
+                <w:sz w:val="22"/>
+                <w:szCs w:val="22"/>
+                <w:lang w:val="vi-VN"/>
+              </w:rPr>
+              <w:t>Dòng sự kiện phụ</w:t>
+            </w:r>
+          </w:p>
+        </w:tc>
+        <w:tc>
+          <w:tcPr>
+            <w:tcW w:w="6406" w:type="dxa"/>
+          </w:tcPr>
+          <w:p>
+            <w:pPr>
+              <w:rPr>
+                <w:rFonts w:ascii="Times New Roman" w:hAnsi="Times New Roman" w:cs="Times New Roman"/>
+                <w:sz w:val="22"/>
+                <w:szCs w:val="22"/>
+                <w:lang w:val="vi-VN"/>
+              </w:rPr>
+            </w:pPr>
+            <w:r>
+              <w:rPr>
+                <w:rFonts w:ascii="Times New Roman" w:hAnsi="Times New Roman" w:cs="Times New Roman"/>
+                <w:sz w:val="22"/>
+                <w:szCs w:val="22"/>
+                <w:lang w:val="vi-VN"/>
+              </w:rPr>
+              <w:t>3.1 Chọn huỷ xoá, quay về màn hình danh sách các hoá đơn.</w:t>
+            </w:r>
+          </w:p>
+        </w:tc>
+      </w:tr>
+      <w:tr>
+        <w:tc>
+          <w:tcPr>
+            <w:tcW w:w="3222" w:type="dxa"/>
+            <w:gridSpan w:val="2"/>
+          </w:tcPr>
+          <w:p>
+            <w:pPr>
+              <w:rPr>
+                <w:rFonts w:ascii="Times New Roman" w:hAnsi="Times New Roman" w:cs="Times New Roman"/>
+                <w:sz w:val="22"/>
+                <w:szCs w:val="22"/>
+                <w:lang w:val="vi-VN"/>
+              </w:rPr>
+            </w:pPr>
+            <w:r>
+              <w:rPr>
+                <w:rFonts w:ascii="Times New Roman" w:hAnsi="Times New Roman" w:cs="Times New Roman"/>
+                <w:sz w:val="22"/>
+                <w:szCs w:val="22"/>
+                <w:lang w:val="vi-VN"/>
+              </w:rPr>
+              <w:t>Tiền điều kiện</w:t>
+            </w:r>
+          </w:p>
+        </w:tc>
+        <w:tc>
+          <w:tcPr>
+            <w:tcW w:w="6406" w:type="dxa"/>
+          </w:tcPr>
+          <w:p>
+            <w:pPr>
+              <w:rPr>
+                <w:rFonts w:ascii="Times New Roman" w:hAnsi="Times New Roman" w:cs="Times New Roman"/>
+                <w:sz w:val="22"/>
+                <w:szCs w:val="22"/>
+                <w:lang w:val="vi-VN"/>
+              </w:rPr>
+            </w:pPr>
+            <w:r>
+              <w:rPr>
+                <w:rFonts w:ascii="Times New Roman" w:hAnsi="Times New Roman" w:cs="Times New Roman"/>
+                <w:sz w:val="22"/>
+                <w:szCs w:val="22"/>
+                <w:lang w:val="vi-VN"/>
+              </w:rPr>
+              <w:t>Người dùng chọn</w:t>
+            </w:r>
+            <w:r>
+              <w:rPr>
+                <w:rFonts w:ascii="Times New Roman" w:hAnsi="Times New Roman" w:cs="Times New Roman"/>
+                <w:sz w:val="22"/>
+                <w:szCs w:val="22"/>
+                <w:lang w:val="vi-VN"/>
+              </w:rPr>
+              <w:t xml:space="preserve"> xoá</w:t>
+            </w:r>
+            <w:r>
+              <w:rPr>
+                <w:rFonts w:ascii="Times New Roman" w:hAnsi="Times New Roman" w:cs="Times New Roman"/>
+                <w:sz w:val="22"/>
+                <w:szCs w:val="22"/>
+                <w:lang w:val="vi-VN"/>
+              </w:rPr>
+              <w:t xml:space="preserve"> thì use case mới bắt đầu</w:t>
+            </w:r>
+          </w:p>
+        </w:tc>
+      </w:tr>
+      <w:tr>
+        <w:tc>
+          <w:tcPr>
+            <w:tcW w:w="3222" w:type="dxa"/>
+            <w:gridSpan w:val="2"/>
+          </w:tcPr>
+          <w:p>
+            <w:pPr>
+              <w:rPr>
+                <w:rFonts w:ascii="Times New Roman" w:hAnsi="Times New Roman" w:cs="Times New Roman"/>
+                <w:sz w:val="22"/>
+                <w:szCs w:val="22"/>
+                <w:lang w:val="vi-VN"/>
+              </w:rPr>
+            </w:pPr>
+            <w:r>
+              <w:rPr>
+                <w:rFonts w:ascii="Times New Roman" w:hAnsi="Times New Roman" w:cs="Times New Roman"/>
+                <w:sz w:val="22"/>
+                <w:szCs w:val="22"/>
+                <w:lang w:val="vi-VN"/>
+              </w:rPr>
+              <w:t>Hậu điều kiện</w:t>
+            </w:r>
+          </w:p>
+        </w:tc>
+        <w:tc>
+          <w:tcPr>
+            <w:tcW w:w="6406" w:type="dxa"/>
+          </w:tcPr>
+          <w:p>
+            <w:pPr>
+              <w:rPr>
+                <w:rFonts w:ascii="Times New Roman" w:hAnsi="Times New Roman" w:cs="Times New Roman"/>
+                <w:sz w:val="22"/>
+                <w:szCs w:val="22"/>
+                <w:lang w:val="vi-VN"/>
+              </w:rPr>
+            </w:pPr>
+            <w:r>
+              <w:rPr>
+                <w:rFonts w:ascii="Times New Roman" w:hAnsi="Times New Roman" w:cs="Times New Roman"/>
+                <w:sz w:val="22"/>
+                <w:szCs w:val="22"/>
+                <w:lang w:val="vi-VN"/>
+              </w:rPr>
+              <w:t>Thông báo xoá hoá đơn thành công</w:t>
+            </w:r>
           </w:p>
         </w:tc>
       </w:tr>
@@ -1284,8 +2084,8 @@
       </w:pPr>
     </w:p>
     <w:sectPr>
-      <w:headerReference w:type="default" r:id="rId9"/>
-      <w:footerReference w:type="default" r:id="rId10"/>
+      <w:headerReference w:type="default" r:id="rId10"/>
+      <w:footerReference w:type="default" r:id="rId11"/>
       <w:pgSz w:w="11906" w:h="16838"/>
       <w:pgMar w:top="1134" w:right="1134" w:bottom="1134" w:left="1134" w:header="709" w:footer="850" w:gutter="0"/>
       <w:cols w:space="720"/>

</xml_diff>